<commit_message>
semana control mas actividad
</commit_message>
<xml_diff>
--- a/[INC313]_Metodologia_de_Diseño/Semana_1_2/dist/Problema 1 - Parte 1.docx
+++ b/[INC313]_Metodologia_de_Diseño/Semana_1_2/dist/Problema 1 - Parte 1.docx
@@ -1,103 +1,82 @@
 
 <file path=word/document.xml><?xml version="1.0" encoding="utf-8"?>
-<w:document xmlns:wpc="http://schemas.microsoft.com/office/word/2010/wordprocessingCanvas" xmlns:mc="http://schemas.openxmlformats.org/markup-compatibility/2006" xmlns:o="urn:schemas-microsoft-com:office:office" xmlns:r="http://schemas.openxmlformats.org/officeDocument/2006/relationships" xmlns:m="http://schemas.openxmlformats.org/officeDocument/2006/math" xmlns:v="urn:schemas-microsoft-com:vml" xmlns:wp14="http://schemas.microsoft.com/office/word/2010/wordprocessingDrawing" xmlns:wp="http://schemas.openxmlformats.org/drawingml/2006/wordprocessingDrawing" xmlns:w10="urn:schemas-microsoft-com:office:word" xmlns:w="http://schemas.openxmlformats.org/wordprocessingml/2006/main" xmlns:w14="http://schemas.microsoft.com/office/word/2010/wordml" xmlns:w15="http://schemas.microsoft.com/office/word/2012/wordml" xmlns:wpg="http://schemas.microsoft.com/office/word/2010/wordprocessingGroup" xmlns:wpi="http://schemas.microsoft.com/office/word/2010/wordprocessingInk" xmlns:wne="http://schemas.microsoft.com/office/word/2006/wordml" xmlns:wps="http://schemas.microsoft.com/office/word/2010/wordprocessingShape" mc:Ignorable="w14 w15 wp14">
+<w:document xmlns:o="urn:schemas-microsoft-com:office:office" xmlns:r="http://schemas.openxmlformats.org/officeDocument/2006/relationships" xmlns:v="urn:schemas-microsoft-com:vml" xmlns:w="http://schemas.openxmlformats.org/wordprocessingml/2006/main" xmlns:w10="urn:schemas-microsoft-com:office:word" xmlns:wp="http://schemas.openxmlformats.org/drawingml/2006/wordprocessingDrawing" xmlns:wps="http://schemas.microsoft.com/office/word/2010/wordprocessingShape" xmlns:wpg="http://schemas.microsoft.com/office/word/2010/wordprocessingGroup" xmlns:mc="http://schemas.openxmlformats.org/markup-compatibility/2006" xmlns:wp14="http://schemas.microsoft.com/office/word/2010/wordprocessingDrawing" xmlns:w14="http://schemas.microsoft.com/office/word/2010/wordml" mc:Ignorable="w14 wp14">
   <w:body>
     <w:p>
       <w:pPr>
-        <w:pStyle w:val="Puesto"/>
-        <w:pBdr>
-          <w:top w:val="nil"/>
-          <w:left w:val="nil"/>
-          <w:bottom w:val="nil"/>
-          <w:right w:val="nil"/>
-          <w:between w:val="nil"/>
-        </w:pBdr>
-      </w:pPr>
-      <w:bookmarkStart w:id="0" w:name="_unkms82u76wj" w:colFirst="0" w:colLast="0"/>
-      <w:bookmarkStart w:id="1" w:name="_GoBack"/>
+        <w:pStyle w:val="Titular"/>
+        <w:pBdr/>
+        <w:rPr/>
+      </w:pPr>
+      <w:bookmarkStart w:id="0" w:name="_GoBack"/>
+      <w:bookmarkStart w:id="1" w:name="_unkms82u76wj"/>
       <w:bookmarkEnd w:id="0"/>
       <w:bookmarkEnd w:id="1"/>
       <w:r>
+        <w:rPr/>
         <w:t>Metodología de Diseño - Problema 1</w:t>
       </w:r>
     </w:p>
     <w:p>
       <w:pPr>
         <w:pStyle w:val="Subttulo"/>
-        <w:pBdr>
-          <w:top w:val="nil"/>
-          <w:left w:val="nil"/>
-          <w:bottom w:val="nil"/>
-          <w:right w:val="nil"/>
-          <w:between w:val="nil"/>
-        </w:pBdr>
-      </w:pPr>
-      <w:bookmarkStart w:id="2" w:name="_ozw0d8isbxiy" w:colFirst="0" w:colLast="0"/>
+        <w:pBdr/>
+        <w:rPr/>
+      </w:pPr>
+      <w:bookmarkStart w:id="2" w:name="_ozw0d8isbxiy"/>
       <w:bookmarkEnd w:id="2"/>
       <w:r>
+        <w:rPr/>
         <w:t>Parte 1: Identificar problemas de Diseño</w:t>
       </w:r>
     </w:p>
     <w:p>
       <w:pPr>
         <w:pStyle w:val="Ttulo1"/>
-        <w:pBdr>
-          <w:top w:val="nil"/>
-          <w:left w:val="nil"/>
-          <w:bottom w:val="nil"/>
-          <w:right w:val="nil"/>
-          <w:between w:val="nil"/>
-        </w:pBdr>
-      </w:pPr>
-      <w:bookmarkStart w:id="3" w:name="_brlsqo55pmwi" w:colFirst="0" w:colLast="0"/>
+        <w:pBdr/>
+        <w:rPr/>
+      </w:pPr>
+      <w:bookmarkStart w:id="3" w:name="_brlsqo55pmwi"/>
       <w:bookmarkEnd w:id="3"/>
       <w:r>
+        <w:rPr/>
         <w:t>Objetivo</w:t>
       </w:r>
     </w:p>
     <w:p>
       <w:pPr>
-        <w:pBdr>
-          <w:top w:val="nil"/>
-          <w:left w:val="nil"/>
-          <w:bottom w:val="nil"/>
-          <w:right w:val="nil"/>
-          <w:between w:val="nil"/>
-        </w:pBdr>
-      </w:pPr>
-      <w:r>
+        <w:pStyle w:val="Normal"/>
+        <w:pBdr/>
+        <w:rPr/>
+      </w:pPr>
+      <w:r>
+        <w:rPr/>
         <w:t>Identificar problemas de diseño</w:t>
       </w:r>
     </w:p>
     <w:p>
       <w:pPr>
-        <w:pBdr>
-          <w:top w:val="nil"/>
-          <w:left w:val="nil"/>
-          <w:bottom w:val="nil"/>
-          <w:right w:val="nil"/>
-          <w:between w:val="nil"/>
-        </w:pBdr>
-      </w:pPr>
-    </w:p>
-    <w:p>
-      <w:pPr>
-        <w:pBdr>
-          <w:top w:val="nil"/>
-          <w:left w:val="nil"/>
-          <w:bottom w:val="nil"/>
-          <w:right w:val="nil"/>
-          <w:between w:val="nil"/>
-        </w:pBdr>
-        <w:rPr>
-          <w:rFonts w:ascii="Trebuchet MS" w:eastAsia="Trebuchet MS" w:hAnsi="Trebuchet MS" w:cs="Trebuchet MS"/>
+        <w:pStyle w:val="Normal"/>
+        <w:pBdr/>
+        <w:rPr/>
+      </w:pPr>
+      <w:r>
+        <w:rPr/>
+      </w:r>
+    </w:p>
+    <w:p>
+      <w:pPr>
+        <w:pStyle w:val="Normal"/>
+        <w:pBdr/>
+        <w:rPr>
+          <w:rFonts w:ascii="Trebuchet MS" w:hAnsi="Trebuchet MS" w:eastAsia="Trebuchet MS" w:cs="Trebuchet MS"/>
           <w:sz w:val="32"/>
           <w:szCs w:val="32"/>
         </w:rPr>
       </w:pPr>
       <w:r>
         <w:rPr>
-          <w:rFonts w:ascii="Trebuchet MS" w:eastAsia="Trebuchet MS" w:hAnsi="Trebuchet MS" w:cs="Trebuchet MS"/>
+          <w:rFonts w:eastAsia="Trebuchet MS" w:cs="Trebuchet MS" w:ascii="Trebuchet MS" w:hAnsi="Trebuchet MS"/>
           <w:sz w:val="32"/>
           <w:szCs w:val="32"/>
         </w:rPr>
@@ -107,24 +86,18 @@
     <w:p>
       <w:pPr>
         <w:pStyle w:val="Ttulo2"/>
-        <w:pBdr>
-          <w:top w:val="nil"/>
-          <w:left w:val="nil"/>
-          <w:bottom w:val="nil"/>
-          <w:right w:val="nil"/>
-          <w:between w:val="nil"/>
-        </w:pBdr>
-        <w:rPr>
-          <w:rFonts w:ascii="Arial" w:eastAsia="Arial" w:hAnsi="Arial" w:cs="Arial"/>
+        <w:pBdr/>
+        <w:rPr>
+          <w:rFonts w:ascii="Arial" w:hAnsi="Arial" w:eastAsia="Arial" w:cs="Arial"/>
           <w:sz w:val="22"/>
           <w:szCs w:val="22"/>
         </w:rPr>
       </w:pPr>
-      <w:bookmarkStart w:id="4" w:name="_42dkonssn54g" w:colFirst="0" w:colLast="0"/>
+      <w:bookmarkStart w:id="4" w:name="_42dkonssn54g"/>
       <w:bookmarkEnd w:id="4"/>
       <w:r>
         <w:rPr>
-          <w:rFonts w:ascii="Arial" w:eastAsia="Arial" w:hAnsi="Arial" w:cs="Arial"/>
+          <w:rFonts w:eastAsia="Arial" w:cs="Arial" w:ascii="Arial" w:hAnsi="Arial"/>
           <w:sz w:val="22"/>
           <w:szCs w:val="22"/>
         </w:rPr>
@@ -133,90 +106,72 @@
     </w:p>
     <w:p>
       <w:pPr>
+        <w:pStyle w:val="Normal"/>
         <w:numPr>
           <w:ilvl w:val="0"/>
           <w:numId w:val="1"/>
         </w:numPr>
-        <w:pBdr>
-          <w:top w:val="nil"/>
-          <w:left w:val="nil"/>
-          <w:bottom w:val="nil"/>
-          <w:right w:val="nil"/>
-          <w:between w:val="nil"/>
-        </w:pBdr>
-      </w:pPr>
-      <w:r>
-        <w:t>Iden</w:t>
-      </w:r>
-      <w:r>
-        <w:t>tificar las piezas (clases, funciones) de software que serán afectadas</w:t>
-      </w:r>
-    </w:p>
-    <w:p>
-      <w:pPr>
+        <w:pBdr/>
+        <w:rPr/>
+      </w:pPr>
+      <w:r>
+        <w:rPr/>
+        <w:t>Identificar las piezas (clases, funciones) de software que serán afectadas</w:t>
+      </w:r>
+    </w:p>
+    <w:p>
+      <w:pPr>
+        <w:pStyle w:val="Normal"/>
         <w:numPr>
           <w:ilvl w:val="0"/>
           <w:numId w:val="1"/>
         </w:numPr>
-        <w:pBdr>
-          <w:top w:val="nil"/>
-          <w:left w:val="nil"/>
-          <w:bottom w:val="nil"/>
-          <w:right w:val="nil"/>
-          <w:between w:val="nil"/>
-        </w:pBdr>
-      </w:pPr>
-      <w:r>
+        <w:pBdr/>
+        <w:rPr/>
+      </w:pPr>
+      <w:r>
+        <w:rPr/>
         <w:t>Implementar (programar)  el cambio requerido</w:t>
       </w:r>
     </w:p>
     <w:p>
       <w:pPr>
+        <w:pStyle w:val="Normal"/>
         <w:numPr>
           <w:ilvl w:val="0"/>
           <w:numId w:val="1"/>
         </w:numPr>
-        <w:pBdr>
-          <w:top w:val="nil"/>
-          <w:left w:val="nil"/>
-          <w:bottom w:val="nil"/>
-          <w:right w:val="nil"/>
-          <w:between w:val="nil"/>
-        </w:pBdr>
-      </w:pPr>
-      <w:r>
+        <w:pBdr/>
+        <w:rPr/>
+      </w:pPr>
+      <w:r>
+        <w:rPr/>
         <w:t>Responder las preguntas asociadas a cada software.</w:t>
       </w:r>
     </w:p>
     <w:p>
       <w:pPr>
-        <w:pBdr>
-          <w:top w:val="nil"/>
-          <w:left w:val="nil"/>
-          <w:bottom w:val="nil"/>
-          <w:right w:val="nil"/>
-          <w:between w:val="nil"/>
-        </w:pBdr>
-      </w:pPr>
-    </w:p>
-    <w:p>
-      <w:pPr>
-        <w:pBdr>
-          <w:top w:val="nil"/>
-          <w:left w:val="nil"/>
-          <w:bottom w:val="nil"/>
-          <w:right w:val="nil"/>
-          <w:between w:val="nil"/>
-        </w:pBdr>
-        <w:rPr>
-          <w:rFonts w:ascii="Trebuchet MS" w:eastAsia="Trebuchet MS" w:hAnsi="Trebuchet MS" w:cs="Trebuchet MS"/>
+        <w:pStyle w:val="Normal"/>
+        <w:pBdr/>
+        <w:rPr/>
+      </w:pPr>
+      <w:r>
+        <w:rPr/>
+      </w:r>
+    </w:p>
+    <w:p>
+      <w:pPr>
+        <w:pStyle w:val="Normal"/>
+        <w:pBdr/>
+        <w:rPr>
+          <w:rFonts w:ascii="Trebuchet MS" w:hAnsi="Trebuchet MS" w:eastAsia="Trebuchet MS" w:cs="Trebuchet MS"/>
           <w:sz w:val="32"/>
           <w:szCs w:val="32"/>
         </w:rPr>
       </w:pPr>
       <w:r>
         <w:rPr>
-          <w:rFonts w:ascii="Trebuchet MS" w:eastAsia="Trebuchet MS" w:hAnsi="Trebuchet MS" w:cs="Trebuchet MS"/>
+          <w:rFonts w:eastAsia="Trebuchet MS" w:cs="Trebuchet MS" w:ascii="Trebuchet MS" w:hAnsi="Trebuchet MS"/>
           <w:sz w:val="32"/>
           <w:szCs w:val="32"/>
         </w:rPr>
@@ -226,18 +181,13 @@
     <w:p>
       <w:pPr>
         <w:pStyle w:val="Ttulo2"/>
-        <w:pBdr>
-          <w:top w:val="nil"/>
-          <w:left w:val="nil"/>
-          <w:bottom w:val="nil"/>
-          <w:right w:val="nil"/>
-          <w:between w:val="nil"/>
-        </w:pBdr>
-        <w:rPr>
-          <w:b/>
-        </w:rPr>
-      </w:pPr>
-      <w:bookmarkStart w:id="5" w:name="_5d6yfa56zx2i" w:colFirst="0" w:colLast="0"/>
+        <w:pBdr/>
+        <w:rPr>
+          <w:b/>
+          <w:b/>
+        </w:rPr>
+      </w:pPr>
+      <w:bookmarkStart w:id="5" w:name="_5d6yfa56zx2i"/>
       <w:bookmarkEnd w:id="5"/>
       <w:r>
         <w:rPr>
@@ -248,15 +198,12 @@
     </w:p>
     <w:p>
       <w:pPr>
-        <w:pBdr>
-          <w:top w:val="nil"/>
-          <w:left w:val="nil"/>
-          <w:bottom w:val="nil"/>
-          <w:right w:val="nil"/>
-          <w:between w:val="nil"/>
-        </w:pBdr>
-      </w:pPr>
-      <w:r>
+        <w:pStyle w:val="Normal"/>
+        <w:pBdr/>
+        <w:rPr/>
+      </w:pPr>
+      <w:r>
+        <w:rPr/>
         <w:t xml:space="preserve">El directorio </w:t>
       </w:r>
       <w:r>
@@ -266,27 +213,20 @@
         <w:t>fuentes/tetrisJS</w:t>
       </w:r>
       <w:r>
-        <w:t xml:space="preserve"> contiene una ap</w:t>
-      </w:r>
-      <w:r>
-        <w:t>licación javascript consistente en el clásico juego Tetris. No es necesario dar mayores explicaciones ;)</w:t>
+        <w:rPr/>
+        <w:t xml:space="preserve"> contiene una aplicación javascript consistente en el clásico juego Tetris. No es necesario dar mayores explicaciones ;)</w:t>
       </w:r>
     </w:p>
     <w:p>
       <w:pPr>
         <w:pStyle w:val="Ttulo2"/>
-        <w:pBdr>
-          <w:top w:val="nil"/>
-          <w:left w:val="nil"/>
-          <w:bottom w:val="nil"/>
-          <w:right w:val="nil"/>
-          <w:between w:val="nil"/>
-        </w:pBdr>
-        <w:rPr>
-          <w:b/>
-        </w:rPr>
-      </w:pPr>
-      <w:bookmarkStart w:id="6" w:name="_8udiyxvg5gf7" w:colFirst="0" w:colLast="0"/>
+        <w:pBdr/>
+        <w:rPr>
+          <w:b/>
+          <w:b/>
+        </w:rPr>
+      </w:pPr>
+      <w:bookmarkStart w:id="6" w:name="_8udiyxvg5gf7"/>
       <w:bookmarkEnd w:id="6"/>
       <w:r>
         <w:rPr>
@@ -297,112 +237,100 @@
     </w:p>
     <w:p>
       <w:pPr>
-        <w:pBdr>
-          <w:top w:val="nil"/>
-          <w:left w:val="nil"/>
-          <w:bottom w:val="nil"/>
-          <w:right w:val="nil"/>
-          <w:between w:val="nil"/>
-        </w:pBdr>
-      </w:pPr>
-      <w:r>
+        <w:pStyle w:val="Normal"/>
+        <w:pBdr/>
+        <w:rPr/>
+      </w:pPr>
+      <w:r>
+        <w:rPr/>
         <w:t>Debe agregar una nueva pieza de tetris, con la misma funcionalidad que las anteriores (ver el ejemplo del profesor en clases).</w:t>
       </w:r>
     </w:p>
     <w:p>
       <w:pPr>
-        <w:pBdr>
-          <w:top w:val="nil"/>
-          <w:left w:val="nil"/>
-          <w:bottom w:val="nil"/>
-          <w:right w:val="nil"/>
-          <w:between w:val="nil"/>
-        </w:pBdr>
-        <w:rPr>
-          <w:rFonts w:ascii="Trebuchet MS" w:eastAsia="Trebuchet MS" w:hAnsi="Trebuchet MS" w:cs="Trebuchet MS"/>
+        <w:pStyle w:val="Normal"/>
+        <w:pBdr/>
+        <w:rPr>
+          <w:rFonts w:ascii="Trebuchet MS" w:hAnsi="Trebuchet MS" w:eastAsia="Trebuchet MS" w:cs="Trebuchet MS"/>
+          <w:b/>
           <w:b/>
           <w:sz w:val="26"/>
           <w:szCs w:val="26"/>
         </w:rPr>
       </w:pPr>
-    </w:p>
-    <w:p>
-      <w:pPr>
-        <w:pBdr>
-          <w:top w:val="nil"/>
-          <w:left w:val="nil"/>
-          <w:bottom w:val="nil"/>
-          <w:right w:val="nil"/>
-          <w:between w:val="nil"/>
-        </w:pBdr>
-        <w:rPr>
-          <w:rFonts w:ascii="Trebuchet MS" w:eastAsia="Trebuchet MS" w:hAnsi="Trebuchet MS" w:cs="Trebuchet MS"/>
+      <w:r>
+        <w:rPr>
+          <w:rFonts w:eastAsia="Trebuchet MS" w:cs="Trebuchet MS" w:ascii="Trebuchet MS" w:hAnsi="Trebuchet MS"/>
           <w:b/>
           <w:sz w:val="26"/>
           <w:szCs w:val="26"/>
         </w:rPr>
-      </w:pPr>
-      <w:r>
-        <w:rPr>
-          <w:rFonts w:ascii="Trebuchet MS" w:eastAsia="Trebuchet MS" w:hAnsi="Trebuchet MS" w:cs="Trebuchet MS"/>
+      </w:r>
+    </w:p>
+    <w:p>
+      <w:pPr>
+        <w:pStyle w:val="Normal"/>
+        <w:pBdr/>
+        <w:rPr>
+          <w:rFonts w:ascii="Trebuchet MS" w:hAnsi="Trebuchet MS" w:eastAsia="Trebuchet MS" w:cs="Trebuchet MS"/>
+          <w:b/>
           <w:b/>
           <w:sz w:val="26"/>
           <w:szCs w:val="26"/>
         </w:rPr>
+      </w:pPr>
+      <w:r>
+        <w:rPr>
+          <w:rFonts w:eastAsia="Trebuchet MS" w:cs="Trebuchet MS" w:ascii="Trebuchet MS" w:hAnsi="Trebuchet MS"/>
+          <w:b/>
+          <w:sz w:val="26"/>
+          <w:szCs w:val="26"/>
+        </w:rPr>
         <w:t>Preguntas</w:t>
       </w:r>
     </w:p>
     <w:p>
       <w:pPr>
+        <w:pStyle w:val="Normal"/>
         <w:numPr>
           <w:ilvl w:val="0"/>
           <w:numId w:val="2"/>
         </w:numPr>
-        <w:pBdr>
-          <w:top w:val="nil"/>
-          <w:left w:val="nil"/>
-          <w:bottom w:val="nil"/>
-          <w:right w:val="nil"/>
-          <w:between w:val="nil"/>
-        </w:pBdr>
-      </w:pPr>
-      <w:r>
+        <w:pBdr/>
+        <w:rPr/>
+      </w:pPr>
+      <w:r>
+        <w:rPr/>
         <w:t>¿Qué fue lo que le tomó más tiempo en el proceso de implementación del cambio?</w:t>
       </w:r>
     </w:p>
     <w:p>
       <w:pPr>
+        <w:pStyle w:val="Normal"/>
         <w:numPr>
           <w:ilvl w:val="0"/>
           <w:numId w:val="2"/>
         </w:numPr>
-        <w:pBdr>
-          <w:top w:val="nil"/>
-          <w:left w:val="nil"/>
-          <w:bottom w:val="nil"/>
-          <w:right w:val="nil"/>
-          <w:between w:val="nil"/>
-        </w:pBdr>
-      </w:pPr>
-      <w:r>
+        <w:pBdr/>
+        <w:rPr/>
+      </w:pPr>
+      <w:r>
+        <w:rPr/>
         <w:t>¿Cuál es su opinión respecto a la cantidad de piezas de software que tuvo que afectar para hacer el cambio? ¿Podrían haber sido menos?</w:t>
       </w:r>
     </w:p>
     <w:p>
       <w:pPr>
+        <w:pStyle w:val="Normal"/>
         <w:numPr>
           <w:ilvl w:val="0"/>
           <w:numId w:val="2"/>
         </w:numPr>
-        <w:pBdr>
-          <w:top w:val="nil"/>
-          <w:left w:val="nil"/>
-          <w:bottom w:val="nil"/>
-          <w:right w:val="nil"/>
-          <w:between w:val="nil"/>
-        </w:pBdr>
-      </w:pPr>
-      <w:r>
+        <w:pBdr/>
+        <w:rPr/>
+      </w:pPr>
+      <w:r>
+        <w:rPr/>
         <w:t xml:space="preserve">¿Cuál es su opinión respecto a las piezas de software que </w:t>
       </w:r>
       <w:r>
@@ -412,24 +340,22 @@
         <w:t>no</w:t>
       </w:r>
       <w:r>
+        <w:rPr/>
         <w:t xml:space="preserve"> tuvo que afectar para implementar el cambio?</w:t>
       </w:r>
     </w:p>
     <w:p>
       <w:pPr>
+        <w:pStyle w:val="Normal"/>
         <w:numPr>
           <w:ilvl w:val="0"/>
           <w:numId w:val="2"/>
         </w:numPr>
-        <w:pBdr>
-          <w:top w:val="nil"/>
-          <w:left w:val="nil"/>
-          <w:bottom w:val="nil"/>
-          <w:right w:val="nil"/>
-          <w:between w:val="nil"/>
-        </w:pBdr>
-      </w:pPr>
-      <w:r>
+        <w:pBdr/>
+        <w:rPr/>
+      </w:pPr>
+      <w:r>
+        <w:rPr/>
         <w:t xml:space="preserve">¿Qué podría decir respecto a las </w:t>
       </w:r>
       <w:r>
@@ -439,28 +365,23 @@
         <w:t>decisiones</w:t>
       </w:r>
       <w:r>
+        <w:rPr/>
         <w:t xml:space="preserve"> que tomó el desarrollador para implementar la creación de piezas?</w:t>
       </w:r>
     </w:p>
     <w:p>
       <w:pPr>
+        <w:pStyle w:val="Normal"/>
         <w:numPr>
           <w:ilvl w:val="0"/>
           <w:numId w:val="2"/>
         </w:numPr>
-        <w:pBdr>
-          <w:top w:val="nil"/>
-          <w:left w:val="nil"/>
-          <w:bottom w:val="nil"/>
-          <w:right w:val="nil"/>
-          <w:between w:val="nil"/>
-        </w:pBdr>
-      </w:pPr>
-      <w:r>
-        <w:t>¿Considera que el código estaba preparad</w:t>
-      </w:r>
-      <w:r>
-        <w:t>o para el cambio de requerimiento solicitado? ¿Por qué?</w:t>
+        <w:pBdr/>
+        <w:rPr/>
+      </w:pPr>
+      <w:r>
+        <w:rPr/>
+        <w:t>¿Considera que el código estaba preparado para el cambio de requerimiento solicitado? ¿Por qué?</w:t>
       </w:r>
       <w:r>
         <w:br w:type="page"/>
@@ -468,21 +389,21 @@
     </w:p>
     <w:p>
       <w:pPr>
+        <w:pStyle w:val="Normal"/>
         <w:numPr>
           <w:ilvl w:val="0"/>
           <w:numId w:val="2"/>
         </w:numPr>
-        <w:pBdr>
-          <w:top w:val="nil"/>
-          <w:left w:val="nil"/>
-          <w:bottom w:val="nil"/>
-          <w:right w:val="nil"/>
-          <w:between w:val="nil"/>
-        </w:pBdr>
-      </w:pPr>
-      <w:r>
-        <w:lastRenderedPageBreak/>
-        <w:t xml:space="preserve"> ¿Cree que sea posible </w:t>
+        <w:pBdr/>
+        <w:rPr/>
+      </w:pPr>
+      <w:r>
+        <w:rPr/>
+        <w:t xml:space="preserve"> </w:t>
+      </w:r>
+      <w:r>
+        <w:rPr/>
+        <w:t xml:space="preserve">¿Cree que sea posible </w:t>
       </w:r>
       <w:r>
         <w:rPr>
@@ -491,6 +412,7 @@
         <w:t>rediseñar</w:t>
       </w:r>
       <w:r>
+        <w:rPr/>
         <w:t xml:space="preserve"> el código de manera de poder agregar más piezas en el futuro </w:t>
       </w:r>
       <w:r>
@@ -500,44 +422,44 @@
         <w:t>sin tener que tocar ni una línea del código existente</w:t>
       </w:r>
       <w:r>
+        <w:rPr/>
         <w:t>? ¿Cómo? (no necesita programar, sólo tener la idea)</w:t>
       </w:r>
     </w:p>
     <w:p>
       <w:pPr>
-        <w:pBdr>
-          <w:top w:val="nil"/>
-          <w:left w:val="nil"/>
-          <w:bottom w:val="nil"/>
-          <w:right w:val="nil"/>
-          <w:between w:val="nil"/>
-        </w:pBdr>
-        <w:rPr>
-          <w:rFonts w:ascii="Trebuchet MS" w:eastAsia="Trebuchet MS" w:hAnsi="Trebuchet MS" w:cs="Trebuchet MS"/>
+        <w:pStyle w:val="Normal"/>
+        <w:pBdr/>
+        <w:rPr>
+          <w:rFonts w:ascii="Trebuchet MS" w:hAnsi="Trebuchet MS" w:eastAsia="Trebuchet MS" w:cs="Trebuchet MS"/>
+          <w:b/>
           <w:b/>
           <w:sz w:val="26"/>
           <w:szCs w:val="26"/>
         </w:rPr>
       </w:pPr>
-    </w:p>
-    <w:p>
-      <w:pPr>
-        <w:pBdr>
-          <w:top w:val="nil"/>
-          <w:left w:val="nil"/>
-          <w:bottom w:val="nil"/>
-          <w:right w:val="nil"/>
-          <w:between w:val="nil"/>
-        </w:pBdr>
-        <w:rPr>
-          <w:rFonts w:ascii="Trebuchet MS" w:eastAsia="Trebuchet MS" w:hAnsi="Trebuchet MS" w:cs="Trebuchet MS"/>
+      <w:r>
+        <w:rPr>
+          <w:rFonts w:eastAsia="Trebuchet MS" w:cs="Trebuchet MS" w:ascii="Trebuchet MS" w:hAnsi="Trebuchet MS"/>
+          <w:b/>
+          <w:sz w:val="26"/>
+          <w:szCs w:val="26"/>
+        </w:rPr>
+      </w:r>
+    </w:p>
+    <w:p>
+      <w:pPr>
+        <w:pStyle w:val="Normal"/>
+        <w:pBdr/>
+        <w:rPr>
+          <w:rFonts w:ascii="Trebuchet MS" w:hAnsi="Trebuchet MS" w:eastAsia="Trebuchet MS" w:cs="Trebuchet MS"/>
           <w:sz w:val="32"/>
           <w:szCs w:val="32"/>
         </w:rPr>
       </w:pPr>
       <w:r>
         <w:rPr>
-          <w:rFonts w:ascii="Trebuchet MS" w:eastAsia="Trebuchet MS" w:hAnsi="Trebuchet MS" w:cs="Trebuchet MS"/>
+          <w:rFonts w:eastAsia="Trebuchet MS" w:cs="Trebuchet MS" w:ascii="Trebuchet MS" w:hAnsi="Trebuchet MS"/>
           <w:sz w:val="32"/>
           <w:szCs w:val="32"/>
         </w:rPr>
@@ -547,18 +469,13 @@
     <w:p>
       <w:pPr>
         <w:pStyle w:val="Ttulo2"/>
-        <w:pBdr>
-          <w:top w:val="nil"/>
-          <w:left w:val="nil"/>
-          <w:bottom w:val="nil"/>
-          <w:right w:val="nil"/>
-          <w:between w:val="nil"/>
-        </w:pBdr>
-        <w:rPr>
-          <w:b/>
-        </w:rPr>
-      </w:pPr>
-      <w:bookmarkStart w:id="7" w:name="_dsbg45z7y6qs" w:colFirst="0" w:colLast="0"/>
+        <w:pBdr/>
+        <w:rPr>
+          <w:b/>
+          <w:b/>
+        </w:rPr>
+      </w:pPr>
+      <w:bookmarkStart w:id="7" w:name="_dsbg45z7y6qs"/>
       <w:bookmarkEnd w:id="7"/>
       <w:r>
         <w:rPr>
@@ -569,15 +486,12 @@
     </w:p>
     <w:p>
       <w:pPr>
-        <w:pBdr>
-          <w:top w:val="nil"/>
-          <w:left w:val="nil"/>
-          <w:bottom w:val="nil"/>
-          <w:right w:val="nil"/>
-          <w:between w:val="nil"/>
-        </w:pBdr>
-      </w:pPr>
-      <w:r>
+        <w:pStyle w:val="Normal"/>
+        <w:pBdr/>
+        <w:rPr/>
+      </w:pPr>
+      <w:r>
+        <w:rPr/>
         <w:t xml:space="preserve">El directorio </w:t>
       </w:r>
       <w:r>
@@ -587,24 +501,20 @@
         <w:t>fuentes/tetrisJava</w:t>
       </w:r>
       <w:r>
+        <w:rPr/>
         <w:t xml:space="preserve"> contiene una versión en java para el mismo juego.</w:t>
       </w:r>
     </w:p>
     <w:p>
       <w:pPr>
         <w:pStyle w:val="Ttulo2"/>
-        <w:pBdr>
-          <w:top w:val="nil"/>
-          <w:left w:val="nil"/>
-          <w:bottom w:val="nil"/>
-          <w:right w:val="nil"/>
-          <w:between w:val="nil"/>
-        </w:pBdr>
-        <w:rPr>
-          <w:b/>
-        </w:rPr>
-      </w:pPr>
-      <w:bookmarkStart w:id="8" w:name="_zigsw4p3e8ms" w:colFirst="0" w:colLast="0"/>
+        <w:pBdr/>
+        <w:rPr>
+          <w:b/>
+          <w:b/>
+        </w:rPr>
+      </w:pPr>
+      <w:bookmarkStart w:id="8" w:name="_zigsw4p3e8ms"/>
       <w:bookmarkEnd w:id="8"/>
       <w:r>
         <w:rPr>
@@ -615,134 +525,116 @@
     </w:p>
     <w:p>
       <w:pPr>
-        <w:pBdr>
-          <w:top w:val="nil"/>
-          <w:left w:val="nil"/>
-          <w:bottom w:val="nil"/>
-          <w:right w:val="nil"/>
-          <w:between w:val="nil"/>
-        </w:pBdr>
-      </w:pPr>
-      <w:r>
+        <w:pStyle w:val="Normal"/>
+        <w:pBdr/>
+        <w:rPr/>
+      </w:pPr>
+      <w:r>
+        <w:rPr/>
         <w:t>Debe agregar una nueva pieza de tetris, con la misma funcionalidad que las anteriores (ver el ejemplo del profesor en clases).</w:t>
       </w:r>
     </w:p>
     <w:p>
       <w:pPr>
-        <w:pBdr>
-          <w:top w:val="nil"/>
-          <w:left w:val="nil"/>
-          <w:bottom w:val="nil"/>
-          <w:right w:val="nil"/>
-          <w:between w:val="nil"/>
-        </w:pBdr>
-        <w:rPr>
-          <w:rFonts w:ascii="Trebuchet MS" w:eastAsia="Trebuchet MS" w:hAnsi="Trebuchet MS" w:cs="Trebuchet MS"/>
+        <w:pStyle w:val="Normal"/>
+        <w:pBdr/>
+        <w:rPr>
+          <w:rFonts w:ascii="Trebuchet MS" w:hAnsi="Trebuchet MS" w:eastAsia="Trebuchet MS" w:cs="Trebuchet MS"/>
+          <w:b/>
           <w:b/>
           <w:sz w:val="26"/>
           <w:szCs w:val="26"/>
         </w:rPr>
       </w:pPr>
-    </w:p>
-    <w:p>
-      <w:pPr>
-        <w:pBdr>
-          <w:top w:val="nil"/>
-          <w:left w:val="nil"/>
-          <w:bottom w:val="nil"/>
-          <w:right w:val="nil"/>
-          <w:between w:val="nil"/>
-        </w:pBdr>
-        <w:rPr>
-          <w:rFonts w:ascii="Trebuchet MS" w:eastAsia="Trebuchet MS" w:hAnsi="Trebuchet MS" w:cs="Trebuchet MS"/>
+      <w:r>
+        <w:rPr>
+          <w:rFonts w:eastAsia="Trebuchet MS" w:cs="Trebuchet MS" w:ascii="Trebuchet MS" w:hAnsi="Trebuchet MS"/>
           <w:b/>
           <w:sz w:val="26"/>
           <w:szCs w:val="26"/>
         </w:rPr>
-      </w:pPr>
-      <w:r>
-        <w:rPr>
-          <w:rFonts w:ascii="Trebuchet MS" w:eastAsia="Trebuchet MS" w:hAnsi="Trebuchet MS" w:cs="Trebuchet MS"/>
+      </w:r>
+    </w:p>
+    <w:p>
+      <w:pPr>
+        <w:pStyle w:val="Normal"/>
+        <w:pBdr/>
+        <w:rPr>
+          <w:rFonts w:ascii="Trebuchet MS" w:hAnsi="Trebuchet MS" w:eastAsia="Trebuchet MS" w:cs="Trebuchet MS"/>
+          <w:b/>
           <w:b/>
           <w:sz w:val="26"/>
           <w:szCs w:val="26"/>
         </w:rPr>
+      </w:pPr>
+      <w:r>
+        <w:rPr>
+          <w:rFonts w:eastAsia="Trebuchet MS" w:cs="Trebuchet MS" w:ascii="Trebuchet MS" w:hAnsi="Trebuchet MS"/>
+          <w:b/>
+          <w:sz w:val="26"/>
+          <w:szCs w:val="26"/>
+        </w:rPr>
         <w:t>Preguntas</w:t>
       </w:r>
     </w:p>
     <w:p>
       <w:pPr>
+        <w:pStyle w:val="Normal"/>
         <w:numPr>
           <w:ilvl w:val="0"/>
           <w:numId w:val="2"/>
         </w:numPr>
-        <w:pBdr>
-          <w:top w:val="nil"/>
-          <w:left w:val="nil"/>
-          <w:bottom w:val="nil"/>
-          <w:right w:val="nil"/>
-          <w:between w:val="nil"/>
-        </w:pBdr>
-      </w:pPr>
-      <w:r>
+        <w:pBdr/>
+        <w:rPr/>
+      </w:pPr>
+      <w:r>
+        <w:rPr/>
         <w:t>¿Le costó encontrar la(s) pieza(s) de software en la que debía hacer el cambio?</w:t>
       </w:r>
     </w:p>
     <w:p>
       <w:pPr>
+        <w:pStyle w:val="Normal"/>
         <w:numPr>
           <w:ilvl w:val="0"/>
           <w:numId w:val="2"/>
         </w:numPr>
-        <w:pBdr>
-          <w:top w:val="nil"/>
-          <w:left w:val="nil"/>
-          <w:bottom w:val="nil"/>
-          <w:right w:val="nil"/>
-          <w:between w:val="nil"/>
-        </w:pBdr>
-      </w:pPr>
-      <w:r>
+        <w:pBdr/>
+        <w:rPr/>
+      </w:pPr>
+      <w:r>
+        <w:rPr/>
         <w:t>¿Qué le parece tener que modificar esas piezas de software, que funcionan bien y sin problemas, para agregar una nueva pieza de tetris?</w:t>
       </w:r>
     </w:p>
     <w:p>
       <w:pPr>
+        <w:pStyle w:val="Normal"/>
         <w:numPr>
           <w:ilvl w:val="0"/>
           <w:numId w:val="2"/>
         </w:numPr>
-        <w:pBdr>
-          <w:top w:val="nil"/>
-          <w:left w:val="nil"/>
-          <w:bottom w:val="nil"/>
-          <w:right w:val="nil"/>
-          <w:between w:val="nil"/>
-        </w:pBdr>
-      </w:pPr>
-      <w:r>
+        <w:pBdr/>
+        <w:rPr/>
+      </w:pPr>
+      <w:r>
+        <w:rPr/>
         <w:t>¿Qué abstracción adicional de esta implementación hace más simple agregar una pieza que en la versión javascript?</w:t>
       </w:r>
     </w:p>
     <w:p>
       <w:pPr>
+        <w:pStyle w:val="Normal"/>
         <w:numPr>
           <w:ilvl w:val="0"/>
           <w:numId w:val="2"/>
         </w:numPr>
-        <w:pBdr>
-          <w:top w:val="nil"/>
-          <w:left w:val="nil"/>
-          <w:bottom w:val="nil"/>
-          <w:right w:val="nil"/>
-          <w:between w:val="nil"/>
-        </w:pBdr>
-      </w:pPr>
-      <w:r>
-        <w:t xml:space="preserve">¿Cree </w:t>
-      </w:r>
-      <w:r>
-        <w:t xml:space="preserve">que sea posible diseñar el código de manera de poder agregar más piezas en el futuro </w:t>
+        <w:pBdr/>
+        <w:rPr/>
+      </w:pPr>
+      <w:r>
+        <w:rPr/>
+        <w:t xml:space="preserve">¿Cree que sea posible diseñar el código de manera de poder agregar más piezas en el futuro </w:t>
       </w:r>
       <w:r>
         <w:rPr>
@@ -751,147 +643,129 @@
         <w:t>sin tener que tocar ni una línea del código existente</w:t>
       </w:r>
       <w:r>
+        <w:rPr/>
         <w:t>? ¿Cómo? (no necesita programar, sólo tener la idea)</w:t>
       </w:r>
     </w:p>
     <w:p>
       <w:pPr>
-        <w:pBdr>
-          <w:top w:val="nil"/>
-          <w:left w:val="nil"/>
-          <w:bottom w:val="nil"/>
-          <w:right w:val="nil"/>
-          <w:between w:val="nil"/>
-        </w:pBdr>
-        <w:rPr>
-          <w:rFonts w:ascii="Trebuchet MS" w:eastAsia="Trebuchet MS" w:hAnsi="Trebuchet MS" w:cs="Trebuchet MS"/>
+        <w:pStyle w:val="Normal"/>
+        <w:pBdr/>
+        <w:rPr>
+          <w:rFonts w:ascii="Trebuchet MS" w:hAnsi="Trebuchet MS" w:eastAsia="Trebuchet MS" w:cs="Trebuchet MS"/>
           <w:sz w:val="32"/>
           <w:szCs w:val="32"/>
         </w:rPr>
       </w:pPr>
-    </w:p>
-    <w:p>
-      <w:pPr>
-        <w:pBdr>
-          <w:top w:val="nil"/>
-          <w:left w:val="nil"/>
-          <w:bottom w:val="nil"/>
-          <w:right w:val="nil"/>
-          <w:between w:val="nil"/>
-        </w:pBdr>
-        <w:rPr>
-          <w:rFonts w:ascii="Trebuchet MS" w:eastAsia="Trebuchet MS" w:hAnsi="Trebuchet MS" w:cs="Trebuchet MS"/>
+      <w:r>
+        <w:rPr>
+          <w:rFonts w:eastAsia="Trebuchet MS" w:cs="Trebuchet MS" w:ascii="Trebuchet MS" w:hAnsi="Trebuchet MS"/>
           <w:sz w:val="32"/>
           <w:szCs w:val="32"/>
         </w:rPr>
-      </w:pPr>
-      <w:r>
-        <w:rPr>
-          <w:rFonts w:ascii="Trebuchet MS" w:eastAsia="Trebuchet MS" w:hAnsi="Trebuchet MS" w:cs="Trebuchet MS"/>
+      </w:r>
+    </w:p>
+    <w:p>
+      <w:pPr>
+        <w:pStyle w:val="Normal"/>
+        <w:pBdr/>
+        <w:rPr>
+          <w:rFonts w:ascii="Trebuchet MS" w:hAnsi="Trebuchet MS" w:eastAsia="Trebuchet MS" w:cs="Trebuchet MS"/>
           <w:sz w:val="32"/>
           <w:szCs w:val="32"/>
         </w:rPr>
+      </w:pPr>
+      <w:r>
+        <w:rPr>
+          <w:rFonts w:eastAsia="Trebuchet MS" w:cs="Trebuchet MS" w:ascii="Trebuchet MS" w:hAnsi="Trebuchet MS"/>
+          <w:sz w:val="32"/>
+          <w:szCs w:val="32"/>
+        </w:rPr>
         <w:t>Actividades para próxima semana</w:t>
       </w:r>
     </w:p>
     <w:p>
       <w:pPr>
         <w:pStyle w:val="Ttulo2"/>
-        <w:pBdr>
-          <w:top w:val="nil"/>
-          <w:left w:val="nil"/>
-          <w:bottom w:val="nil"/>
-          <w:right w:val="nil"/>
-          <w:between w:val="nil"/>
-        </w:pBdr>
-      </w:pPr>
-      <w:bookmarkStart w:id="9" w:name="_4tyfykegu22r" w:colFirst="0" w:colLast="0"/>
+        <w:pBdr/>
+        <w:rPr/>
+      </w:pPr>
+      <w:bookmarkStart w:id="9" w:name="_4tyfykegu22r"/>
       <w:bookmarkEnd w:id="9"/>
       <w:r>
+        <w:rPr/>
         <w:t>Entrega</w:t>
       </w:r>
     </w:p>
     <w:p>
       <w:pPr>
+        <w:pStyle w:val="Normal"/>
         <w:numPr>
           <w:ilvl w:val="0"/>
           <w:numId w:val="3"/>
         </w:numPr>
-        <w:pBdr>
-          <w:top w:val="nil"/>
-          <w:left w:val="nil"/>
-          <w:bottom w:val="nil"/>
-          <w:right w:val="nil"/>
-          <w:between w:val="nil"/>
-        </w:pBdr>
-      </w:pPr>
-      <w:r>
+        <w:pBdr/>
+        <w:rPr/>
+      </w:pPr>
+      <w:r>
+        <w:rPr/>
         <w:t>Software con los requerimientos implementados.</w:t>
       </w:r>
     </w:p>
     <w:p>
       <w:pPr>
+        <w:pStyle w:val="Normal"/>
         <w:numPr>
           <w:ilvl w:val="0"/>
           <w:numId w:val="3"/>
         </w:numPr>
-        <w:pBdr>
-          <w:top w:val="nil"/>
-          <w:left w:val="nil"/>
-          <w:bottom w:val="nil"/>
-          <w:right w:val="nil"/>
-          <w:between w:val="nil"/>
-        </w:pBdr>
-      </w:pPr>
-      <w:r>
+        <w:pBdr/>
+        <w:rPr/>
+      </w:pPr>
+      <w:r>
+        <w:rPr/>
         <w:t>Respuestas a las preguntas planteadas para cada software.</w:t>
       </w:r>
     </w:p>
     <w:p>
       <w:pPr>
-        <w:pBdr>
-          <w:top w:val="nil"/>
-          <w:left w:val="nil"/>
-          <w:bottom w:val="nil"/>
-          <w:right w:val="nil"/>
-          <w:between w:val="nil"/>
-        </w:pBdr>
-        <w:rPr>
+        <w:pStyle w:val="Normal"/>
+        <w:pBdr/>
+        <w:rPr>
+          <w:b/>
           <w:b/>
           <w:i/>
-        </w:rPr>
-      </w:pPr>
+          <w:i/>
+        </w:rPr>
+      </w:pPr>
+      <w:r>
+        <w:rPr>
+          <w:b/>
+          <w:i/>
+        </w:rPr>
+      </w:r>
     </w:p>
     <w:p>
       <w:pPr>
         <w:pStyle w:val="Ttulo2"/>
-        <w:pBdr>
-          <w:top w:val="nil"/>
-          <w:left w:val="nil"/>
-          <w:bottom w:val="nil"/>
-          <w:right w:val="nil"/>
-          <w:between w:val="nil"/>
-        </w:pBdr>
-      </w:pPr>
-      <w:bookmarkStart w:id="10" w:name="_9zllmvgjfzp3" w:colFirst="0" w:colLast="0"/>
+        <w:pBdr/>
+        <w:rPr/>
+      </w:pPr>
+      <w:bookmarkStart w:id="10" w:name="_9zllmvgjfzp3"/>
       <w:bookmarkEnd w:id="10"/>
       <w:r>
+        <w:rPr/>
         <w:t>Lectura</w:t>
       </w:r>
     </w:p>
     <w:p>
       <w:pPr>
+        <w:pStyle w:val="Normal"/>
         <w:numPr>
           <w:ilvl w:val="0"/>
           <w:numId w:val="4"/>
         </w:numPr>
-        <w:pBdr>
-          <w:top w:val="nil"/>
-          <w:left w:val="nil"/>
-          <w:bottom w:val="nil"/>
-          <w:right w:val="nil"/>
-          <w:between w:val="nil"/>
-        </w:pBdr>
+        <w:pBdr/>
         <w:rPr>
           <w:lang w:val="en-US"/>
         </w:rPr>
@@ -905,222 +779,186 @@
     </w:p>
     <w:p>
       <w:pPr>
+        <w:pStyle w:val="Normal"/>
         <w:numPr>
           <w:ilvl w:val="1"/>
           <w:numId w:val="4"/>
         </w:numPr>
-        <w:pBdr>
-          <w:top w:val="nil"/>
-          <w:left w:val="nil"/>
-          <w:bottom w:val="nil"/>
-          <w:right w:val="nil"/>
-          <w:between w:val="nil"/>
-        </w:pBdr>
-      </w:pPr>
-      <w:r>
+        <w:pBdr/>
+        <w:rPr/>
+      </w:pPr>
+      <w:r>
+        <w:rPr/>
         <w:t>Disponible en Google Drive, “Lecturas”</w:t>
       </w:r>
     </w:p>
     <w:p>
       <w:pPr>
+        <w:pStyle w:val="Normal"/>
         <w:numPr>
           <w:ilvl w:val="1"/>
           <w:numId w:val="4"/>
         </w:numPr>
-        <w:pBdr>
-          <w:top w:val="nil"/>
-          <w:left w:val="nil"/>
-          <w:bottom w:val="nil"/>
-          <w:right w:val="nil"/>
-          <w:between w:val="nil"/>
-        </w:pBdr>
-      </w:pPr>
-      <w:r>
+        <w:pBdr/>
+        <w:rPr/>
+      </w:pPr>
+      <w:r>
+        <w:rPr/>
         <w:t>Páginas 4 a 16, desde título “Principles of Object Oriented Class Design”</w:t>
       </w:r>
     </w:p>
     <w:p>
       <w:pPr>
-        <w:pBdr>
-          <w:top w:val="nil"/>
-          <w:left w:val="nil"/>
-          <w:bottom w:val="nil"/>
-          <w:right w:val="nil"/>
-          <w:between w:val="nil"/>
-        </w:pBdr>
-        <w:rPr>
+        <w:pStyle w:val="Normal"/>
+        <w:pBdr/>
+        <w:rPr>
+          <w:b/>
           <w:b/>
           <w:i/>
-        </w:rPr>
-      </w:pPr>
-    </w:p>
-    <w:p>
-      <w:pPr>
-        <w:pBdr>
-          <w:top w:val="nil"/>
-          <w:left w:val="nil"/>
-          <w:bottom w:val="nil"/>
-          <w:right w:val="nil"/>
-          <w:between w:val="nil"/>
-        </w:pBdr>
-        <w:rPr>
-          <w:b/>
           <w:i/>
         </w:rPr>
       </w:pPr>
-    </w:p>
-    <w:p>
-      <w:pPr>
-        <w:pBdr>
-          <w:top w:val="nil"/>
-          <w:left w:val="nil"/>
-          <w:bottom w:val="nil"/>
-          <w:right w:val="nil"/>
-          <w:between w:val="nil"/>
-        </w:pBdr>
-      </w:pPr>
       <w:r>
         <w:rPr>
           <w:b/>
           <w:i/>
         </w:rPr>
-        <w:t>RNL/20162S</w:t>
+      </w:r>
+    </w:p>
+    <w:p>
+      <w:pPr>
+        <w:pStyle w:val="Normal"/>
+        <w:pBdr/>
+        <w:rPr>
+          <w:b/>
+          <w:b/>
+          <w:i/>
+          <w:i/>
+        </w:rPr>
+      </w:pPr>
+      <w:r>
+        <w:rPr>
+          <w:b/>
+          <w:i/>
+        </w:rPr>
+      </w:r>
+    </w:p>
+    <w:p>
+      <w:pPr>
+        <w:pStyle w:val="Normal"/>
+        <w:pBdr/>
+        <w:rPr/>
+      </w:pPr>
+      <w:r>
+        <w:rPr>
+          <w:b/>
+          <w:i/>
+        </w:rPr>
+        <w:t>EGL</w:t>
+      </w:r>
+      <w:r>
+        <w:rPr>
+          <w:b/>
+          <w:i/>
+        </w:rPr>
+        <w:t>/201</w:t>
+      </w:r>
+      <w:r>
+        <w:rPr>
+          <w:b/>
+          <w:i/>
+        </w:rPr>
+        <w:t>91</w:t>
+      </w:r>
+      <w:r>
+        <w:rPr>
+          <w:b/>
+          <w:i/>
+        </w:rPr>
+        <w:t>S</w:t>
       </w:r>
     </w:p>
     <w:sectPr>
-      <w:headerReference w:type="default" r:id="rId7"/>
-      <w:footerReference w:type="default" r:id="rId8"/>
+      <w:headerReference w:type="default" r:id="rId2"/>
+      <w:footerReference w:type="default" r:id="rId3"/>
+      <w:type w:val="nextPage"/>
       <w:pgSz w:w="12240" w:h="15840"/>
-      <w:pgMar w:top="1440" w:right="1440" w:bottom="1440" w:left="1440" w:header="0" w:footer="720" w:gutter="0"/>
-      <w:pgNumType w:start="1"/>
-      <w:cols w:space="720"/>
+      <w:pgMar w:left="1440" w:right="1440" w:header="0" w:top="1440" w:footer="720" w:bottom="1440" w:gutter="0"/>
+      <w:pgNumType w:start="1" w:fmt="decimal"/>
+      <w:formProt w:val="false"/>
+      <w:textDirection w:val="lrTb"/>
+      <w:docGrid w:type="default" w:linePitch="100" w:charSpace="4096"/>
     </w:sectPr>
   </w:body>
 </w:document>
 </file>
 
-<file path=word/endnotes.xml><?xml version="1.0" encoding="utf-8"?>
-<w:endnotes xmlns:wpc="http://schemas.microsoft.com/office/word/2010/wordprocessingCanvas" xmlns:mc="http://schemas.openxmlformats.org/markup-compatibility/2006" xmlns:o="urn:schemas-microsoft-com:office:office" xmlns:r="http://schemas.openxmlformats.org/officeDocument/2006/relationships" xmlns:m="http://schemas.openxmlformats.org/officeDocument/2006/math" xmlns:v="urn:schemas-microsoft-com:vml" xmlns:wp14="http://schemas.microsoft.com/office/word/2010/wordprocessingDrawing" xmlns:wp="http://schemas.openxmlformats.org/drawingml/2006/wordprocessingDrawing" xmlns:w10="urn:schemas-microsoft-com:office:word" xmlns:w="http://schemas.openxmlformats.org/wordprocessingml/2006/main" xmlns:w14="http://schemas.microsoft.com/office/word/2010/wordml" xmlns:w15="http://schemas.microsoft.com/office/word/2012/wordml" xmlns:wpg="http://schemas.microsoft.com/office/word/2010/wordprocessingGroup" xmlns:wpi="http://schemas.microsoft.com/office/word/2010/wordprocessingInk" xmlns:wne="http://schemas.microsoft.com/office/word/2006/wordml" xmlns:wps="http://schemas.microsoft.com/office/word/2010/wordprocessingShape" mc:Ignorable="w14 w15 wp14">
-  <w:endnote w:type="separator" w:id="-1">
-    <w:p>
-      <w:pPr>
-        <w:spacing w:line="240" w:lineRule="auto"/>
-      </w:pPr>
-      <w:r>
-        <w:separator/>
-      </w:r>
-    </w:p>
-  </w:endnote>
-  <w:endnote w:type="continuationSeparator" w:id="0">
-    <w:p>
-      <w:pPr>
-        <w:spacing w:line="240" w:lineRule="auto"/>
-      </w:pPr>
-      <w:r>
-        <w:continuationSeparator/>
-      </w:r>
-    </w:p>
-  </w:endnote>
-</w:endnotes>
-</file>
-
 <file path=word/footer1.xml><?xml version="1.0" encoding="utf-8"?>
-<w:ftr xmlns:wpc="http://schemas.microsoft.com/office/word/2010/wordprocessingCanvas" xmlns:mc="http://schemas.openxmlformats.org/markup-compatibility/2006" xmlns:o="urn:schemas-microsoft-com:office:office" xmlns:r="http://schemas.openxmlformats.org/officeDocument/2006/relationships" xmlns:m="http://schemas.openxmlformats.org/officeDocument/2006/math" xmlns:v="urn:schemas-microsoft-com:vml" xmlns:wp14="http://schemas.microsoft.com/office/word/2010/wordprocessingDrawing" xmlns:wp="http://schemas.openxmlformats.org/drawingml/2006/wordprocessingDrawing" xmlns:w10="urn:schemas-microsoft-com:office:word" xmlns:w="http://schemas.openxmlformats.org/wordprocessingml/2006/main" xmlns:w14="http://schemas.microsoft.com/office/word/2010/wordml" xmlns:w15="http://schemas.microsoft.com/office/word/2012/wordml" xmlns:wpg="http://schemas.microsoft.com/office/word/2010/wordprocessingGroup" xmlns:wpi="http://schemas.microsoft.com/office/word/2010/wordprocessingInk" xmlns:wne="http://schemas.microsoft.com/office/word/2006/wordml" xmlns:wps="http://schemas.microsoft.com/office/word/2010/wordprocessingShape" mc:Ignorable="w14 w15 wp14">
+<w:ftr xmlns:o="urn:schemas-microsoft-com:office:office" xmlns:r="http://schemas.openxmlformats.org/officeDocument/2006/relationships" xmlns:v="urn:schemas-microsoft-com:vml" xmlns:w="http://schemas.openxmlformats.org/wordprocessingml/2006/main" xmlns:w10="urn:schemas-microsoft-com:office:word" xmlns:wp="http://schemas.openxmlformats.org/drawingml/2006/wordprocessingDrawing" xmlns:wps="http://schemas.microsoft.com/office/word/2010/wordprocessingShape" xmlns:wpg="http://schemas.microsoft.com/office/word/2010/wordprocessingGroup" xmlns:mc="http://schemas.openxmlformats.org/markup-compatibility/2006" xmlns:wp14="http://schemas.microsoft.com/office/word/2010/wordprocessingDrawing" xmlns:w14="http://schemas.microsoft.com/office/word/2010/wordml" mc:Ignorable="w14 wp14">
   <w:p>
     <w:pPr>
-      <w:pBdr>
-        <w:top w:val="nil"/>
-        <w:left w:val="nil"/>
-        <w:bottom w:val="nil"/>
-        <w:right w:val="nil"/>
-        <w:between w:val="nil"/>
-      </w:pBdr>
+      <w:pStyle w:val="Normal"/>
+      <w:pBdr/>
+      <w:rPr/>
     </w:pPr>
     <w:r>
+      <w:rPr/>
       <w:fldChar w:fldCharType="begin"/>
     </w:r>
     <w:r>
-      <w:instrText>PAGE</w:instrText>
+      <w:rPr/>
+      <w:instrText> PAGE </w:instrText>
     </w:r>
     <w:r>
+      <w:rPr/>
       <w:fldChar w:fldCharType="separate"/>
     </w:r>
     <w:r>
-      <w:rPr>
-        <w:noProof/>
-      </w:rPr>
+      <w:rPr/>
       <w:t>2</w:t>
     </w:r>
     <w:r>
+      <w:rPr/>
       <w:fldChar w:fldCharType="end"/>
     </w:r>
   </w:p>
 </w:ftr>
 </file>
 
-<file path=word/footnotes.xml><?xml version="1.0" encoding="utf-8"?>
-<w:footnotes xmlns:wpc="http://schemas.microsoft.com/office/word/2010/wordprocessingCanvas" xmlns:mc="http://schemas.openxmlformats.org/markup-compatibility/2006" xmlns:o="urn:schemas-microsoft-com:office:office" xmlns:r="http://schemas.openxmlformats.org/officeDocument/2006/relationships" xmlns:m="http://schemas.openxmlformats.org/officeDocument/2006/math" xmlns:v="urn:schemas-microsoft-com:vml" xmlns:wp14="http://schemas.microsoft.com/office/word/2010/wordprocessingDrawing" xmlns:wp="http://schemas.openxmlformats.org/drawingml/2006/wordprocessingDrawing" xmlns:w10="urn:schemas-microsoft-com:office:word" xmlns:w="http://schemas.openxmlformats.org/wordprocessingml/2006/main" xmlns:w14="http://schemas.microsoft.com/office/word/2010/wordml" xmlns:w15="http://schemas.microsoft.com/office/word/2012/wordml" xmlns:wpg="http://schemas.microsoft.com/office/word/2010/wordprocessingGroup" xmlns:wpi="http://schemas.microsoft.com/office/word/2010/wordprocessingInk" xmlns:wne="http://schemas.microsoft.com/office/word/2006/wordml" xmlns:wps="http://schemas.microsoft.com/office/word/2010/wordprocessingShape" mc:Ignorable="w14 w15 wp14">
-  <w:footnote w:type="separator" w:id="-1">
-    <w:p>
-      <w:pPr>
-        <w:spacing w:line="240" w:lineRule="auto"/>
-      </w:pPr>
-      <w:r>
-        <w:separator/>
-      </w:r>
-    </w:p>
-  </w:footnote>
-  <w:footnote w:type="continuationSeparator" w:id="0">
-    <w:p>
-      <w:pPr>
-        <w:spacing w:line="240" w:lineRule="auto"/>
-      </w:pPr>
-      <w:r>
-        <w:continuationSeparator/>
-      </w:r>
-    </w:p>
-  </w:footnote>
-</w:footnotes>
-</file>
-
 <file path=word/header1.xml><?xml version="1.0" encoding="utf-8"?>
-<w:hdr xmlns:wpc="http://schemas.microsoft.com/office/word/2010/wordprocessingCanvas" xmlns:mc="http://schemas.openxmlformats.org/markup-compatibility/2006" xmlns:o="urn:schemas-microsoft-com:office:office" xmlns:r="http://schemas.openxmlformats.org/officeDocument/2006/relationships" xmlns:m="http://schemas.openxmlformats.org/officeDocument/2006/math" xmlns:v="urn:schemas-microsoft-com:vml" xmlns:wp14="http://schemas.microsoft.com/office/word/2010/wordprocessingDrawing" xmlns:wp="http://schemas.openxmlformats.org/drawingml/2006/wordprocessingDrawing" xmlns:w10="urn:schemas-microsoft-com:office:word" xmlns:w="http://schemas.openxmlformats.org/wordprocessingml/2006/main" xmlns:w14="http://schemas.microsoft.com/office/word/2010/wordml" xmlns:w15="http://schemas.microsoft.com/office/word/2012/wordml" xmlns:wpg="http://schemas.microsoft.com/office/word/2010/wordprocessingGroup" xmlns:wpi="http://schemas.microsoft.com/office/word/2010/wordprocessingInk" xmlns:wne="http://schemas.microsoft.com/office/word/2006/wordml" xmlns:wps="http://schemas.microsoft.com/office/word/2010/wordprocessingShape" mc:Ignorable="w14 w15 wp14">
+<w:hdr xmlns:o="urn:schemas-microsoft-com:office:office" xmlns:r="http://schemas.openxmlformats.org/officeDocument/2006/relationships" xmlns:v="urn:schemas-microsoft-com:vml" xmlns:w="http://schemas.openxmlformats.org/wordprocessingml/2006/main" xmlns:w10="urn:schemas-microsoft-com:office:word" xmlns:wp="http://schemas.openxmlformats.org/drawingml/2006/wordprocessingDrawing" xmlns:wps="http://schemas.microsoft.com/office/word/2010/wordprocessingShape" xmlns:wpg="http://schemas.microsoft.com/office/word/2010/wordprocessingGroup" xmlns:mc="http://schemas.openxmlformats.org/markup-compatibility/2006" xmlns:wp14="http://schemas.microsoft.com/office/word/2010/wordprocessingDrawing" xmlns:w14="http://schemas.microsoft.com/office/word/2010/wordml" mc:Ignorable="w14 wp14">
   <w:p>
     <w:pPr>
-      <w:pBdr>
-        <w:top w:val="nil"/>
-        <w:left w:val="nil"/>
-        <w:bottom w:val="nil"/>
-        <w:right w:val="nil"/>
-        <w:between w:val="nil"/>
-      </w:pBdr>
+      <w:pStyle w:val="Normal"/>
+      <w:pBdr/>
+      <w:rPr/>
     </w:pPr>
     <w:r>
-      <w:rPr>
-        <w:noProof/>
-        <w:lang w:val="es-CL"/>
-      </w:rPr>
+      <w:rPr/>
       <w:drawing>
-        <wp:inline distT="114300" distB="114300" distL="114300" distR="114300">
+        <wp:inline distT="0" distB="0" distL="0" distR="0">
           <wp:extent cx="5943600" cy="520700"/>
           <wp:effectExtent l="0" t="0" r="0" b="0"/>
-          <wp:docPr id="1" name="image1.png"/>
-          <wp:cNvGraphicFramePr/>
+          <wp:docPr id="1" name="image1.png" descr=""/>
+          <wp:cNvGraphicFramePr>
+            <a:graphicFrameLocks xmlns:a="http://schemas.openxmlformats.org/drawingml/2006/main" noChangeAspect="1"/>
+          </wp:cNvGraphicFramePr>
           <a:graphic xmlns:a="http://schemas.openxmlformats.org/drawingml/2006/main">
             <a:graphicData uri="http://schemas.openxmlformats.org/drawingml/2006/picture">
               <pic:pic xmlns:pic="http://schemas.openxmlformats.org/drawingml/2006/picture">
                 <pic:nvPicPr>
-                  <pic:cNvPr id="0" name="image1.png"/>
-                  <pic:cNvPicPr preferRelativeResize="0"/>
+                  <pic:cNvPr id="1" name="image1.png" descr=""/>
+                  <pic:cNvPicPr>
+                    <a:picLocks noChangeAspect="1" noChangeArrowheads="1"/>
+                  </pic:cNvPicPr>
                 </pic:nvPicPr>
                 <pic:blipFill>
                   <a:blip r:embed="rId1"/>
-                  <a:srcRect/>
                   <a:stretch>
                     <a:fillRect/>
                   </a:stretch>
                 </pic:blipFill>
-                <pic:spPr>
+                <pic:spPr bwMode="auto">
                   <a:xfrm>
                     <a:off x="0" y="0"/>
                     <a:ext cx="5943600" cy="520700"/>
@@ -1128,7 +966,6 @@
                   <a:prstGeom prst="rect">
                     <a:avLst/>
                   </a:prstGeom>
-                  <a:ln/>
                 </pic:spPr>
               </pic:pic>
             </a:graphicData>
@@ -1141,350 +978,246 @@
 </file>
 
 <file path=word/numbering.xml><?xml version="1.0" encoding="utf-8"?>
-<w:numbering xmlns:wpc="http://schemas.microsoft.com/office/word/2010/wordprocessingCanvas" xmlns:mc="http://schemas.openxmlformats.org/markup-compatibility/2006" xmlns:o="urn:schemas-microsoft-com:office:office" xmlns:r="http://schemas.openxmlformats.org/officeDocument/2006/relationships" xmlns:m="http://schemas.openxmlformats.org/officeDocument/2006/math" xmlns:v="urn:schemas-microsoft-com:vml" xmlns:wp14="http://schemas.microsoft.com/office/word/2010/wordprocessingDrawing" xmlns:wp="http://schemas.openxmlformats.org/drawingml/2006/wordprocessingDrawing" xmlns:w10="urn:schemas-microsoft-com:office:word" xmlns:w="http://schemas.openxmlformats.org/wordprocessingml/2006/main" xmlns:w14="http://schemas.microsoft.com/office/word/2010/wordml" xmlns:w15="http://schemas.microsoft.com/office/word/2012/wordml" xmlns:wpg="http://schemas.microsoft.com/office/word/2010/wordprocessingGroup" xmlns:wpi="http://schemas.microsoft.com/office/word/2010/wordprocessingInk" xmlns:wne="http://schemas.microsoft.com/office/word/2006/wordml" xmlns:wps="http://schemas.microsoft.com/office/word/2010/wordprocessingShape" mc:Ignorable="w14 w15 wp14">
-  <w:abstractNum w:abstractNumId="0">
-    <w:nsid w:val="0DEF4289"/>
-    <w:multiLevelType w:val="multilevel"/>
-    <w:tmpl w:val="8F56423E"/>
+<w:numbering xmlns:w="http://schemas.openxmlformats.org/wordprocessingml/2006/main" xmlns:o="urn:schemas-microsoft-com:office:office" xmlns:r="http://schemas.openxmlformats.org/officeDocument/2006/relationships" xmlns:v="urn:schemas-microsoft-com:vml">
+  <w:abstractNum w:abstractNumId="1">
     <w:lvl w:ilvl="0">
       <w:start w:val="1"/>
       <w:numFmt w:val="bullet"/>
-      <w:lvlText w:val="●"/>
+      <w:lvlText w:val="-"/>
       <w:lvlJc w:val="left"/>
       <w:pPr>
         <w:ind w:left="720" w:hanging="360"/>
       </w:pPr>
       <w:rPr>
+        <w:rFonts w:ascii="OpenSymbol" w:hAnsi="OpenSymbol" w:cs="OpenSymbol" w:hint="default"/>
         <w:u w:val="none"/>
       </w:rPr>
     </w:lvl>
     <w:lvl w:ilvl="1">
       <w:start w:val="1"/>
       <w:numFmt w:val="bullet"/>
-      <w:lvlText w:val="○"/>
+      <w:lvlText w:val="-"/>
       <w:lvlJc w:val="left"/>
       <w:pPr>
         <w:ind w:left="1440" w:hanging="360"/>
       </w:pPr>
       <w:rPr>
+        <w:rFonts w:ascii="OpenSymbol" w:hAnsi="OpenSymbol" w:cs="OpenSymbol" w:hint="default"/>
         <w:u w:val="none"/>
       </w:rPr>
     </w:lvl>
     <w:lvl w:ilvl="2">
       <w:start w:val="1"/>
       <w:numFmt w:val="bullet"/>
-      <w:lvlText w:val="■"/>
+      <w:lvlText w:val="-"/>
       <w:lvlJc w:val="left"/>
       <w:pPr>
         <w:ind w:left="2160" w:hanging="360"/>
       </w:pPr>
       <w:rPr>
+        <w:rFonts w:ascii="OpenSymbol" w:hAnsi="OpenSymbol" w:cs="OpenSymbol" w:hint="default"/>
         <w:u w:val="none"/>
       </w:rPr>
     </w:lvl>
     <w:lvl w:ilvl="3">
       <w:start w:val="1"/>
       <w:numFmt w:val="bullet"/>
-      <w:lvlText w:val="●"/>
+      <w:lvlText w:val="-"/>
       <w:lvlJc w:val="left"/>
       <w:pPr>
         <w:ind w:left="2880" w:hanging="360"/>
       </w:pPr>
       <w:rPr>
+        <w:rFonts w:ascii="OpenSymbol" w:hAnsi="OpenSymbol" w:cs="OpenSymbol" w:hint="default"/>
         <w:u w:val="none"/>
       </w:rPr>
     </w:lvl>
     <w:lvl w:ilvl="4">
       <w:start w:val="1"/>
       <w:numFmt w:val="bullet"/>
-      <w:lvlText w:val="○"/>
+      <w:lvlText w:val="-"/>
       <w:lvlJc w:val="left"/>
       <w:pPr>
         <w:ind w:left="3600" w:hanging="360"/>
       </w:pPr>
       <w:rPr>
+        <w:rFonts w:ascii="OpenSymbol" w:hAnsi="OpenSymbol" w:cs="OpenSymbol" w:hint="default"/>
         <w:u w:val="none"/>
       </w:rPr>
     </w:lvl>
     <w:lvl w:ilvl="5">
       <w:start w:val="1"/>
       <w:numFmt w:val="bullet"/>
-      <w:lvlText w:val="■"/>
+      <w:lvlText w:val="-"/>
       <w:lvlJc w:val="left"/>
       <w:pPr>
         <w:ind w:left="4320" w:hanging="360"/>
       </w:pPr>
       <w:rPr>
+        <w:rFonts w:ascii="OpenSymbol" w:hAnsi="OpenSymbol" w:cs="OpenSymbol" w:hint="default"/>
         <w:u w:val="none"/>
       </w:rPr>
     </w:lvl>
     <w:lvl w:ilvl="6">
       <w:start w:val="1"/>
       <w:numFmt w:val="bullet"/>
-      <w:lvlText w:val="●"/>
+      <w:lvlText w:val="-"/>
       <w:lvlJc w:val="left"/>
       <w:pPr>
         <w:ind w:left="5040" w:hanging="360"/>
       </w:pPr>
       <w:rPr>
+        <w:rFonts w:ascii="OpenSymbol" w:hAnsi="OpenSymbol" w:cs="OpenSymbol" w:hint="default"/>
         <w:u w:val="none"/>
       </w:rPr>
     </w:lvl>
     <w:lvl w:ilvl="7">
       <w:start w:val="1"/>
       <w:numFmt w:val="bullet"/>
-      <w:lvlText w:val="○"/>
+      <w:lvlText w:val="-"/>
       <w:lvlJc w:val="left"/>
       <w:pPr>
         <w:ind w:left="5760" w:hanging="360"/>
       </w:pPr>
       <w:rPr>
+        <w:rFonts w:ascii="OpenSymbol" w:hAnsi="OpenSymbol" w:cs="OpenSymbol" w:hint="default"/>
         <w:u w:val="none"/>
       </w:rPr>
     </w:lvl>
     <w:lvl w:ilvl="8">
       <w:start w:val="1"/>
       <w:numFmt w:val="bullet"/>
-      <w:lvlText w:val="■"/>
+      <w:lvlText w:val="-"/>
       <w:lvlJc w:val="left"/>
       <w:pPr>
         <w:ind w:left="6480" w:hanging="360"/>
       </w:pPr>
       <w:rPr>
-        <w:u w:val="none"/>
-      </w:rPr>
-    </w:lvl>
-  </w:abstractNum>
-  <w:abstractNum w:abstractNumId="1">
-    <w:nsid w:val="32065452"/>
-    <w:multiLevelType w:val="multilevel"/>
-    <w:tmpl w:val="195ADB6A"/>
-    <w:lvl w:ilvl="0">
-      <w:start w:val="1"/>
-      <w:numFmt w:val="bullet"/>
-      <w:lvlText w:val="-"/>
-      <w:lvlJc w:val="left"/>
-      <w:pPr>
-        <w:ind w:left="720" w:hanging="360"/>
-      </w:pPr>
-      <w:rPr>
-        <w:u w:val="none"/>
-      </w:rPr>
-    </w:lvl>
-    <w:lvl w:ilvl="1">
-      <w:start w:val="1"/>
-      <w:numFmt w:val="bullet"/>
-      <w:lvlText w:val="-"/>
-      <w:lvlJc w:val="left"/>
-      <w:pPr>
-        <w:ind w:left="1440" w:hanging="360"/>
-      </w:pPr>
-      <w:rPr>
-        <w:u w:val="none"/>
-      </w:rPr>
-    </w:lvl>
-    <w:lvl w:ilvl="2">
-      <w:start w:val="1"/>
-      <w:numFmt w:val="bullet"/>
-      <w:lvlText w:val="-"/>
-      <w:lvlJc w:val="left"/>
-      <w:pPr>
-        <w:ind w:left="2160" w:hanging="360"/>
-      </w:pPr>
-      <w:rPr>
-        <w:u w:val="none"/>
-      </w:rPr>
-    </w:lvl>
-    <w:lvl w:ilvl="3">
-      <w:start w:val="1"/>
-      <w:numFmt w:val="bullet"/>
-      <w:lvlText w:val="-"/>
-      <w:lvlJc w:val="left"/>
-      <w:pPr>
-        <w:ind w:left="2880" w:hanging="360"/>
-      </w:pPr>
-      <w:rPr>
-        <w:u w:val="none"/>
-      </w:rPr>
-    </w:lvl>
-    <w:lvl w:ilvl="4">
-      <w:start w:val="1"/>
-      <w:numFmt w:val="bullet"/>
-      <w:lvlText w:val="-"/>
-      <w:lvlJc w:val="left"/>
-      <w:pPr>
-        <w:ind w:left="3600" w:hanging="360"/>
-      </w:pPr>
-      <w:rPr>
-        <w:u w:val="none"/>
-      </w:rPr>
-    </w:lvl>
-    <w:lvl w:ilvl="5">
-      <w:start w:val="1"/>
-      <w:numFmt w:val="bullet"/>
-      <w:lvlText w:val="-"/>
-      <w:lvlJc w:val="left"/>
-      <w:pPr>
-        <w:ind w:left="4320" w:hanging="360"/>
-      </w:pPr>
-      <w:rPr>
-        <w:u w:val="none"/>
-      </w:rPr>
-    </w:lvl>
-    <w:lvl w:ilvl="6">
-      <w:start w:val="1"/>
-      <w:numFmt w:val="bullet"/>
-      <w:lvlText w:val="-"/>
-      <w:lvlJc w:val="left"/>
-      <w:pPr>
-        <w:ind w:left="5040" w:hanging="360"/>
-      </w:pPr>
-      <w:rPr>
-        <w:u w:val="none"/>
-      </w:rPr>
-    </w:lvl>
-    <w:lvl w:ilvl="7">
-      <w:start w:val="1"/>
-      <w:numFmt w:val="bullet"/>
-      <w:lvlText w:val="-"/>
-      <w:lvlJc w:val="left"/>
-      <w:pPr>
-        <w:ind w:left="5760" w:hanging="360"/>
-      </w:pPr>
-      <w:rPr>
-        <w:u w:val="none"/>
-      </w:rPr>
-    </w:lvl>
-    <w:lvl w:ilvl="8">
-      <w:start w:val="1"/>
-      <w:numFmt w:val="bullet"/>
-      <w:lvlText w:val="-"/>
-      <w:lvlJc w:val="left"/>
-      <w:pPr>
-        <w:ind w:left="6480" w:hanging="360"/>
-      </w:pPr>
-      <w:rPr>
+        <w:rFonts w:ascii="OpenSymbol" w:hAnsi="OpenSymbol" w:cs="OpenSymbol" w:hint="default"/>
         <w:u w:val="none"/>
       </w:rPr>
     </w:lvl>
   </w:abstractNum>
   <w:abstractNum w:abstractNumId="2">
-    <w:nsid w:val="34874CB1"/>
-    <w:multiLevelType w:val="multilevel"/>
-    <w:tmpl w:val="AA949E78"/>
     <w:lvl w:ilvl="0">
       <w:start w:val="1"/>
       <w:numFmt w:val="bullet"/>
-      <w:lvlText w:val="-"/>
+      <w:lvlText w:val=""/>
       <w:lvlJc w:val="left"/>
       <w:pPr>
         <w:ind w:left="720" w:hanging="360"/>
       </w:pPr>
       <w:rPr>
+        <w:rFonts w:ascii="Wingdings" w:hAnsi="Wingdings" w:cs="Wingdings" w:hint="default"/>
         <w:u w:val="none"/>
       </w:rPr>
     </w:lvl>
     <w:lvl w:ilvl="1">
       <w:start w:val="1"/>
       <w:numFmt w:val="bullet"/>
-      <w:lvlText w:val="-"/>
+      <w:lvlText w:val=""/>
       <w:lvlJc w:val="left"/>
       <w:pPr>
         <w:ind w:left="1440" w:hanging="360"/>
       </w:pPr>
       <w:rPr>
+        <w:rFonts w:ascii="Wingdings 2" w:hAnsi="Wingdings 2" w:cs="Wingdings 2" w:hint="default"/>
         <w:u w:val="none"/>
       </w:rPr>
     </w:lvl>
     <w:lvl w:ilvl="2">
       <w:start w:val="1"/>
       <w:numFmt w:val="bullet"/>
-      <w:lvlText w:val="-"/>
+      <w:lvlText w:val="■"/>
       <w:lvlJc w:val="left"/>
       <w:pPr>
         <w:ind w:left="2160" w:hanging="360"/>
       </w:pPr>
       <w:rPr>
+        <w:rFonts w:ascii="OpenSymbol" w:hAnsi="OpenSymbol" w:cs="OpenSymbol" w:hint="default"/>
         <w:u w:val="none"/>
       </w:rPr>
     </w:lvl>
     <w:lvl w:ilvl="3">
       <w:start w:val="1"/>
       <w:numFmt w:val="bullet"/>
-      <w:lvlText w:val="-"/>
+      <w:lvlText w:val=""/>
       <w:lvlJc w:val="left"/>
       <w:pPr>
         <w:ind w:left="2880" w:hanging="360"/>
       </w:pPr>
       <w:rPr>
+        <w:rFonts w:ascii="Wingdings" w:hAnsi="Wingdings" w:cs="Wingdings" w:hint="default"/>
         <w:u w:val="none"/>
       </w:rPr>
     </w:lvl>
     <w:lvl w:ilvl="4">
       <w:start w:val="1"/>
       <w:numFmt w:val="bullet"/>
-      <w:lvlText w:val="-"/>
+      <w:lvlText w:val=""/>
       <w:lvlJc w:val="left"/>
       <w:pPr>
         <w:ind w:left="3600" w:hanging="360"/>
       </w:pPr>
       <w:rPr>
+        <w:rFonts w:ascii="Wingdings 2" w:hAnsi="Wingdings 2" w:cs="Wingdings 2" w:hint="default"/>
         <w:u w:val="none"/>
       </w:rPr>
     </w:lvl>
     <w:lvl w:ilvl="5">
       <w:start w:val="1"/>
       <w:numFmt w:val="bullet"/>
-      <w:lvlText w:val="-"/>
+      <w:lvlText w:val="■"/>
       <w:lvlJc w:val="left"/>
       <w:pPr>
         <w:ind w:left="4320" w:hanging="360"/>
       </w:pPr>
       <w:rPr>
+        <w:rFonts w:ascii="OpenSymbol" w:hAnsi="OpenSymbol" w:cs="OpenSymbol" w:hint="default"/>
         <w:u w:val="none"/>
       </w:rPr>
     </w:lvl>
     <w:lvl w:ilvl="6">
       <w:start w:val="1"/>
       <w:numFmt w:val="bullet"/>
-      <w:lvlText w:val="-"/>
+      <w:lvlText w:val=""/>
       <w:lvlJc w:val="left"/>
       <w:pPr>
         <w:ind w:left="5040" w:hanging="360"/>
       </w:pPr>
       <w:rPr>
+        <w:rFonts w:ascii="Wingdings" w:hAnsi="Wingdings" w:cs="Wingdings" w:hint="default"/>
         <w:u w:val="none"/>
       </w:rPr>
     </w:lvl>
     <w:lvl w:ilvl="7">
       <w:start w:val="1"/>
       <w:numFmt w:val="bullet"/>
-      <w:lvlText w:val="-"/>
+      <w:lvlText w:val=""/>
       <w:lvlJc w:val="left"/>
       <w:pPr>
         <w:ind w:left="5760" w:hanging="360"/>
       </w:pPr>
       <w:rPr>
+        <w:rFonts w:ascii="Wingdings 2" w:hAnsi="Wingdings 2" w:cs="Wingdings 2" w:hint="default"/>
         <w:u w:val="none"/>
       </w:rPr>
     </w:lvl>
     <w:lvl w:ilvl="8">
       <w:start w:val="1"/>
       <w:numFmt w:val="bullet"/>
-      <w:lvlText w:val="-"/>
+      <w:lvlText w:val="■"/>
       <w:lvlJc w:val="left"/>
       <w:pPr>
         <w:ind w:left="6480" w:hanging="360"/>
       </w:pPr>
       <w:rPr>
+        <w:rFonts w:ascii="OpenSymbol" w:hAnsi="OpenSymbol" w:cs="OpenSymbol" w:hint="default"/>
         <w:u w:val="none"/>
       </w:rPr>
     </w:lvl>
   </w:abstractNum>
   <w:abstractNum w:abstractNumId="3">
-    <w:nsid w:val="66D7150B"/>
-    <w:multiLevelType w:val="multilevel"/>
-    <w:tmpl w:val="184437A0"/>
     <w:lvl w:ilvl="0">
       <w:start w:val="1"/>
       <w:numFmt w:val="bullet"/>
@@ -1494,6 +1227,7 @@
         <w:ind w:left="720" w:hanging="360"/>
       </w:pPr>
       <w:rPr>
+        <w:rFonts w:ascii="OpenSymbol" w:hAnsi="OpenSymbol" w:cs="OpenSymbol" w:hint="default"/>
         <w:u w:val="none"/>
       </w:rPr>
     </w:lvl>
@@ -1506,6 +1240,7 @@
         <w:ind w:left="1440" w:hanging="360"/>
       </w:pPr>
       <w:rPr>
+        <w:rFonts w:ascii="OpenSymbol" w:hAnsi="OpenSymbol" w:cs="OpenSymbol" w:hint="default"/>
         <w:u w:val="none"/>
       </w:rPr>
     </w:lvl>
@@ -1518,6 +1253,7 @@
         <w:ind w:left="2160" w:hanging="360"/>
       </w:pPr>
       <w:rPr>
+        <w:rFonts w:ascii="OpenSymbol" w:hAnsi="OpenSymbol" w:cs="OpenSymbol" w:hint="default"/>
         <w:u w:val="none"/>
       </w:rPr>
     </w:lvl>
@@ -1530,6 +1266,7 @@
         <w:ind w:left="2880" w:hanging="360"/>
       </w:pPr>
       <w:rPr>
+        <w:rFonts w:ascii="OpenSymbol" w:hAnsi="OpenSymbol" w:cs="OpenSymbol" w:hint="default"/>
         <w:u w:val="none"/>
       </w:rPr>
     </w:lvl>
@@ -1542,6 +1279,7 @@
         <w:ind w:left="3600" w:hanging="360"/>
       </w:pPr>
       <w:rPr>
+        <w:rFonts w:ascii="OpenSymbol" w:hAnsi="OpenSymbol" w:cs="OpenSymbol" w:hint="default"/>
         <w:u w:val="none"/>
       </w:rPr>
     </w:lvl>
@@ -1554,6 +1292,7 @@
         <w:ind w:left="4320" w:hanging="360"/>
       </w:pPr>
       <w:rPr>
+        <w:rFonts w:ascii="OpenSymbol" w:hAnsi="OpenSymbol" w:cs="OpenSymbol" w:hint="default"/>
         <w:u w:val="none"/>
       </w:rPr>
     </w:lvl>
@@ -1566,6 +1305,7 @@
         <w:ind w:left="5040" w:hanging="360"/>
       </w:pPr>
       <w:rPr>
+        <w:rFonts w:ascii="OpenSymbol" w:hAnsi="OpenSymbol" w:cs="OpenSymbol" w:hint="default"/>
         <w:u w:val="none"/>
       </w:rPr>
     </w:lvl>
@@ -1578,6 +1318,7 @@
         <w:ind w:left="5760" w:hanging="360"/>
       </w:pPr>
       <w:rPr>
+        <w:rFonts w:ascii="OpenSymbol" w:hAnsi="OpenSymbol" w:cs="OpenSymbol" w:hint="default"/>
         <w:u w:val="none"/>
       </w:rPr>
     </w:lvl>
@@ -1590,53 +1331,266 @@
         <w:ind w:left="6480" w:hanging="360"/>
       </w:pPr>
       <w:rPr>
-        <w:u w:val="none"/>
-      </w:rPr>
+        <w:rFonts w:ascii="OpenSymbol" w:hAnsi="OpenSymbol" w:cs="OpenSymbol" w:hint="default"/>
+        <w:u w:val="none"/>
+      </w:rPr>
+    </w:lvl>
+  </w:abstractNum>
+  <w:abstractNum w:abstractNumId="4">
+    <w:lvl w:ilvl="0">
+      <w:start w:val="1"/>
+      <w:numFmt w:val="bullet"/>
+      <w:lvlText w:val="-"/>
+      <w:lvlJc w:val="left"/>
+      <w:pPr>
+        <w:ind w:left="720" w:hanging="360"/>
+      </w:pPr>
+      <w:rPr>
+        <w:rFonts w:ascii="OpenSymbol" w:hAnsi="OpenSymbol" w:cs="OpenSymbol" w:hint="default"/>
+        <w:u w:val="none"/>
+      </w:rPr>
+    </w:lvl>
+    <w:lvl w:ilvl="1">
+      <w:start w:val="1"/>
+      <w:numFmt w:val="bullet"/>
+      <w:lvlText w:val="-"/>
+      <w:lvlJc w:val="left"/>
+      <w:pPr>
+        <w:ind w:left="1440" w:hanging="360"/>
+      </w:pPr>
+      <w:rPr>
+        <w:rFonts w:ascii="OpenSymbol" w:hAnsi="OpenSymbol" w:cs="OpenSymbol" w:hint="default"/>
+        <w:u w:val="none"/>
+      </w:rPr>
+    </w:lvl>
+    <w:lvl w:ilvl="2">
+      <w:start w:val="1"/>
+      <w:numFmt w:val="bullet"/>
+      <w:lvlText w:val="-"/>
+      <w:lvlJc w:val="left"/>
+      <w:pPr>
+        <w:ind w:left="2160" w:hanging="360"/>
+      </w:pPr>
+      <w:rPr>
+        <w:rFonts w:ascii="OpenSymbol" w:hAnsi="OpenSymbol" w:cs="OpenSymbol" w:hint="default"/>
+        <w:u w:val="none"/>
+      </w:rPr>
+    </w:lvl>
+    <w:lvl w:ilvl="3">
+      <w:start w:val="1"/>
+      <w:numFmt w:val="bullet"/>
+      <w:lvlText w:val="-"/>
+      <w:lvlJc w:val="left"/>
+      <w:pPr>
+        <w:ind w:left="2880" w:hanging="360"/>
+      </w:pPr>
+      <w:rPr>
+        <w:rFonts w:ascii="OpenSymbol" w:hAnsi="OpenSymbol" w:cs="OpenSymbol" w:hint="default"/>
+        <w:u w:val="none"/>
+      </w:rPr>
+    </w:lvl>
+    <w:lvl w:ilvl="4">
+      <w:start w:val="1"/>
+      <w:numFmt w:val="bullet"/>
+      <w:lvlText w:val="-"/>
+      <w:lvlJc w:val="left"/>
+      <w:pPr>
+        <w:ind w:left="3600" w:hanging="360"/>
+      </w:pPr>
+      <w:rPr>
+        <w:rFonts w:ascii="OpenSymbol" w:hAnsi="OpenSymbol" w:cs="OpenSymbol" w:hint="default"/>
+        <w:u w:val="none"/>
+      </w:rPr>
+    </w:lvl>
+    <w:lvl w:ilvl="5">
+      <w:start w:val="1"/>
+      <w:numFmt w:val="bullet"/>
+      <w:lvlText w:val="-"/>
+      <w:lvlJc w:val="left"/>
+      <w:pPr>
+        <w:ind w:left="4320" w:hanging="360"/>
+      </w:pPr>
+      <w:rPr>
+        <w:rFonts w:ascii="OpenSymbol" w:hAnsi="OpenSymbol" w:cs="OpenSymbol" w:hint="default"/>
+        <w:u w:val="none"/>
+      </w:rPr>
+    </w:lvl>
+    <w:lvl w:ilvl="6">
+      <w:start w:val="1"/>
+      <w:numFmt w:val="bullet"/>
+      <w:lvlText w:val="-"/>
+      <w:lvlJc w:val="left"/>
+      <w:pPr>
+        <w:ind w:left="5040" w:hanging="360"/>
+      </w:pPr>
+      <w:rPr>
+        <w:rFonts w:ascii="OpenSymbol" w:hAnsi="OpenSymbol" w:cs="OpenSymbol" w:hint="default"/>
+        <w:u w:val="none"/>
+      </w:rPr>
+    </w:lvl>
+    <w:lvl w:ilvl="7">
+      <w:start w:val="1"/>
+      <w:numFmt w:val="bullet"/>
+      <w:lvlText w:val="-"/>
+      <w:lvlJc w:val="left"/>
+      <w:pPr>
+        <w:ind w:left="5760" w:hanging="360"/>
+      </w:pPr>
+      <w:rPr>
+        <w:rFonts w:ascii="OpenSymbol" w:hAnsi="OpenSymbol" w:cs="OpenSymbol" w:hint="default"/>
+        <w:u w:val="none"/>
+      </w:rPr>
+    </w:lvl>
+    <w:lvl w:ilvl="8">
+      <w:start w:val="1"/>
+      <w:numFmt w:val="bullet"/>
+      <w:lvlText w:val="-"/>
+      <w:lvlJc w:val="left"/>
+      <w:pPr>
+        <w:ind w:left="6480" w:hanging="360"/>
+      </w:pPr>
+      <w:rPr>
+        <w:rFonts w:ascii="OpenSymbol" w:hAnsi="OpenSymbol" w:cs="OpenSymbol" w:hint="default"/>
+        <w:u w:val="none"/>
+      </w:rPr>
+    </w:lvl>
+  </w:abstractNum>
+  <w:abstractNum w:abstractNumId="5">
+    <w:lvl w:ilvl="0">
+      <w:start w:val="1"/>
+      <w:numFmt w:val="none"/>
+      <w:suff w:val="nothing"/>
+      <w:lvlText w:val=""/>
+      <w:lvlJc w:val="left"/>
+      <w:pPr>
+        <w:ind w:left="0" w:hanging="0"/>
+      </w:pPr>
+    </w:lvl>
+    <w:lvl w:ilvl="1">
+      <w:start w:val="1"/>
+      <w:numFmt w:val="none"/>
+      <w:suff w:val="nothing"/>
+      <w:lvlText w:val=""/>
+      <w:lvlJc w:val="left"/>
+      <w:pPr>
+        <w:ind w:left="0" w:hanging="0"/>
+      </w:pPr>
+    </w:lvl>
+    <w:lvl w:ilvl="2">
+      <w:start w:val="1"/>
+      <w:numFmt w:val="none"/>
+      <w:suff w:val="nothing"/>
+      <w:lvlText w:val=""/>
+      <w:lvlJc w:val="left"/>
+      <w:pPr>
+        <w:ind w:left="0" w:hanging="0"/>
+      </w:pPr>
+    </w:lvl>
+    <w:lvl w:ilvl="3">
+      <w:start w:val="1"/>
+      <w:numFmt w:val="none"/>
+      <w:suff w:val="nothing"/>
+      <w:lvlText w:val=""/>
+      <w:lvlJc w:val="left"/>
+      <w:pPr>
+        <w:ind w:left="0" w:hanging="0"/>
+      </w:pPr>
+    </w:lvl>
+    <w:lvl w:ilvl="4">
+      <w:start w:val="1"/>
+      <w:numFmt w:val="none"/>
+      <w:suff w:val="nothing"/>
+      <w:lvlText w:val=""/>
+      <w:lvlJc w:val="left"/>
+      <w:pPr>
+        <w:ind w:left="0" w:hanging="0"/>
+      </w:pPr>
+    </w:lvl>
+    <w:lvl w:ilvl="5">
+      <w:start w:val="1"/>
+      <w:numFmt w:val="none"/>
+      <w:suff w:val="nothing"/>
+      <w:lvlText w:val=""/>
+      <w:lvlJc w:val="left"/>
+      <w:pPr>
+        <w:ind w:left="0" w:hanging="0"/>
+      </w:pPr>
+    </w:lvl>
+    <w:lvl w:ilvl="6">
+      <w:start w:val="1"/>
+      <w:numFmt w:val="none"/>
+      <w:suff w:val="nothing"/>
+      <w:lvlText w:val=""/>
+      <w:lvlJc w:val="left"/>
+      <w:pPr>
+        <w:ind w:left="0" w:hanging="0"/>
+      </w:pPr>
+    </w:lvl>
+    <w:lvl w:ilvl="7">
+      <w:start w:val="1"/>
+      <w:numFmt w:val="none"/>
+      <w:suff w:val="nothing"/>
+      <w:lvlText w:val=""/>
+      <w:lvlJc w:val="left"/>
+      <w:pPr>
+        <w:ind w:left="0" w:hanging="0"/>
+      </w:pPr>
+    </w:lvl>
+    <w:lvl w:ilvl="8">
+      <w:start w:val="1"/>
+      <w:numFmt w:val="none"/>
+      <w:suff w:val="nothing"/>
+      <w:lvlText w:val=""/>
+      <w:lvlJc w:val="left"/>
+      <w:pPr>
+        <w:ind w:left="0" w:hanging="0"/>
+      </w:pPr>
     </w:lvl>
   </w:abstractNum>
   <w:num w:numId="1">
     <w:abstractNumId w:val="1"/>
   </w:num>
   <w:num w:numId="2">
-    <w:abstractNumId w:val="0"/>
+    <w:abstractNumId w:val="2"/>
   </w:num>
   <w:num w:numId="3">
     <w:abstractNumId w:val="3"/>
   </w:num>
   <w:num w:numId="4">
-    <w:abstractNumId w:val="2"/>
+    <w:abstractNumId w:val="4"/>
+  </w:num>
+  <w:num w:numId="5">
+    <w:abstractNumId w:val="5"/>
   </w:num>
 </w:numbering>
 </file>
 
 <file path=word/styles.xml><?xml version="1.0" encoding="utf-8"?>
-<w:styles xmlns:mc="http://schemas.openxmlformats.org/markup-compatibility/2006" xmlns:r="http://schemas.openxmlformats.org/officeDocument/2006/relationships" xmlns:w="http://schemas.openxmlformats.org/wordprocessingml/2006/main" xmlns:w14="http://schemas.microsoft.com/office/word/2010/wordml" xmlns:w15="http://schemas.microsoft.com/office/word/2012/wordml" mc:Ignorable="w14 w15">
+<w:styles xmlns:w="http://schemas.openxmlformats.org/wordprocessingml/2006/main" xmlns:w14="http://schemas.microsoft.com/office/word/2010/wordml" xmlns:mc="http://schemas.openxmlformats.org/markup-compatibility/2006" mc:Ignorable="w14">
   <w:docDefaults>
     <w:rPrDefault>
       <w:rPr>
-        <w:rFonts w:ascii="Arial" w:eastAsia="Arial" w:hAnsi="Arial" w:cs="Arial"/>
+        <w:rFonts w:ascii="Arial" w:hAnsi="Arial" w:eastAsia="Arial" w:cs="Arial"/>
         <w:sz w:val="22"/>
         <w:szCs w:val="22"/>
         <w:lang w:val="es" w:eastAsia="es-CL" w:bidi="ar-SA"/>
       </w:rPr>
     </w:rPrDefault>
     <w:pPrDefault>
-      <w:pPr>
-        <w:spacing w:line="276" w:lineRule="auto"/>
-      </w:pPr>
+      <w:pPr/>
     </w:pPrDefault>
   </w:docDefaults>
   <w:latentStyles w:defLockedState="0" w:defUIPriority="99" w:defSemiHidden="0" w:defUnhideWhenUsed="0" w:defQFormat="0" w:count="371">
     <w:lsdException w:name="Normal" w:uiPriority="0" w:qFormat="1"/>
     <w:lsdException w:name="heading 1" w:uiPriority="9" w:qFormat="1"/>
-    <w:lsdException w:name="heading 2" w:semiHidden="1" w:uiPriority="9" w:unhideWhenUsed="1" w:qFormat="1"/>
-    <w:lsdException w:name="heading 3" w:semiHidden="1" w:uiPriority="9" w:unhideWhenUsed="1" w:qFormat="1"/>
-    <w:lsdException w:name="heading 4" w:semiHidden="1" w:uiPriority="9" w:unhideWhenUsed="1" w:qFormat="1"/>
-    <w:lsdException w:name="heading 5" w:semiHidden="1" w:uiPriority="9" w:unhideWhenUsed="1" w:qFormat="1"/>
-    <w:lsdException w:name="heading 6" w:semiHidden="1" w:uiPriority="9" w:unhideWhenUsed="1" w:qFormat="1"/>
-    <w:lsdException w:name="heading 7" w:semiHidden="1" w:uiPriority="9" w:unhideWhenUsed="1" w:qFormat="1"/>
-    <w:lsdException w:name="heading 8" w:semiHidden="1" w:uiPriority="9" w:unhideWhenUsed="1" w:qFormat="1"/>
-    <w:lsdException w:name="heading 9" w:semiHidden="1" w:uiPriority="9" w:unhideWhenUsed="1" w:qFormat="1"/>
+    <w:lsdException w:name="heading 2" w:uiPriority="9" w:semiHidden="1" w:unhideWhenUsed="1" w:qFormat="1"/>
+    <w:lsdException w:name="heading 3" w:uiPriority="9" w:semiHidden="1" w:unhideWhenUsed="1" w:qFormat="1"/>
+    <w:lsdException w:name="heading 4" w:uiPriority="9" w:semiHidden="1" w:unhideWhenUsed="1" w:qFormat="1"/>
+    <w:lsdException w:name="heading 5" w:uiPriority="9" w:semiHidden="1" w:unhideWhenUsed="1" w:qFormat="1"/>
+    <w:lsdException w:name="heading 6" w:uiPriority="9" w:semiHidden="1" w:unhideWhenUsed="1" w:qFormat="1"/>
+    <w:lsdException w:name="heading 7" w:uiPriority="9" w:semiHidden="1" w:unhideWhenUsed="1" w:qFormat="1"/>
+    <w:lsdException w:name="heading 8" w:uiPriority="9" w:semiHidden="1" w:unhideWhenUsed="1" w:qFormat="1"/>
+    <w:lsdException w:name="heading 9" w:uiPriority="9" w:semiHidden="1" w:unhideWhenUsed="1" w:qFormat="1"/>
     <w:lsdException w:name="index 1" w:semiHidden="1" w:unhideWhenUsed="1"/>
     <w:lsdException w:name="index 2" w:semiHidden="1" w:unhideWhenUsed="1"/>
     <w:lsdException w:name="index 3" w:semiHidden="1" w:unhideWhenUsed="1"/>
@@ -1646,22 +1600,22 @@
     <w:lsdException w:name="index 7" w:semiHidden="1" w:unhideWhenUsed="1"/>
     <w:lsdException w:name="index 8" w:semiHidden="1" w:unhideWhenUsed="1"/>
     <w:lsdException w:name="index 9" w:semiHidden="1" w:unhideWhenUsed="1"/>
-    <w:lsdException w:name="toc 1" w:semiHidden="1" w:uiPriority="39" w:unhideWhenUsed="1"/>
-    <w:lsdException w:name="toc 2" w:semiHidden="1" w:uiPriority="39" w:unhideWhenUsed="1"/>
-    <w:lsdException w:name="toc 3" w:semiHidden="1" w:uiPriority="39" w:unhideWhenUsed="1"/>
-    <w:lsdException w:name="toc 4" w:semiHidden="1" w:uiPriority="39" w:unhideWhenUsed="1"/>
-    <w:lsdException w:name="toc 5" w:semiHidden="1" w:uiPriority="39" w:unhideWhenUsed="1"/>
-    <w:lsdException w:name="toc 6" w:semiHidden="1" w:uiPriority="39" w:unhideWhenUsed="1"/>
-    <w:lsdException w:name="toc 7" w:semiHidden="1" w:uiPriority="39" w:unhideWhenUsed="1"/>
-    <w:lsdException w:name="toc 8" w:semiHidden="1" w:uiPriority="39" w:unhideWhenUsed="1"/>
-    <w:lsdException w:name="toc 9" w:semiHidden="1" w:uiPriority="39" w:unhideWhenUsed="1"/>
+    <w:lsdException w:name="toc 1" w:uiPriority="39" w:semiHidden="1" w:unhideWhenUsed="1"/>
+    <w:lsdException w:name="toc 2" w:uiPriority="39" w:semiHidden="1" w:unhideWhenUsed="1"/>
+    <w:lsdException w:name="toc 3" w:uiPriority="39" w:semiHidden="1" w:unhideWhenUsed="1"/>
+    <w:lsdException w:name="toc 4" w:uiPriority="39" w:semiHidden="1" w:unhideWhenUsed="1"/>
+    <w:lsdException w:name="toc 5" w:uiPriority="39" w:semiHidden="1" w:unhideWhenUsed="1"/>
+    <w:lsdException w:name="toc 6" w:uiPriority="39" w:semiHidden="1" w:unhideWhenUsed="1"/>
+    <w:lsdException w:name="toc 7" w:uiPriority="39" w:semiHidden="1" w:unhideWhenUsed="1"/>
+    <w:lsdException w:name="toc 8" w:uiPriority="39" w:semiHidden="1" w:unhideWhenUsed="1"/>
+    <w:lsdException w:name="toc 9" w:uiPriority="39" w:semiHidden="1" w:unhideWhenUsed="1"/>
     <w:lsdException w:name="Normal Indent" w:semiHidden="1" w:unhideWhenUsed="1"/>
     <w:lsdException w:name="footnote text" w:semiHidden="1" w:unhideWhenUsed="1"/>
     <w:lsdException w:name="annotation text" w:semiHidden="1" w:unhideWhenUsed="1"/>
     <w:lsdException w:name="header" w:semiHidden="1" w:unhideWhenUsed="1"/>
     <w:lsdException w:name="footer" w:semiHidden="1" w:unhideWhenUsed="1"/>
     <w:lsdException w:name="index heading" w:semiHidden="1" w:unhideWhenUsed="1"/>
-    <w:lsdException w:name="caption" w:semiHidden="1" w:uiPriority="35" w:unhideWhenUsed="1" w:qFormat="1"/>
+    <w:lsdException w:name="caption" w:uiPriority="35" w:semiHidden="1" w:unhideWhenUsed="1" w:qFormat="1"/>
     <w:lsdException w:name="table of figures" w:semiHidden="1" w:unhideWhenUsed="1"/>
     <w:lsdException w:name="envelope address" w:semiHidden="1" w:unhideWhenUsed="1"/>
     <w:lsdException w:name="envelope return" w:semiHidden="1" w:unhideWhenUsed="1"/>
@@ -1692,7 +1646,7 @@
     <w:lsdException w:name="Title" w:uiPriority="10" w:qFormat="1"/>
     <w:lsdException w:name="Closing" w:semiHidden="1" w:unhideWhenUsed="1"/>
     <w:lsdException w:name="Signature" w:semiHidden="1" w:unhideWhenUsed="1"/>
-    <w:lsdException w:name="Default Paragraph Font" w:semiHidden="1" w:uiPriority="1" w:unhideWhenUsed="1"/>
+    <w:lsdException w:name="Default Paragraph Font" w:uiPriority="1" w:semiHidden="1" w:unhideWhenUsed="1"/>
     <w:lsdException w:name="Body Text" w:semiHidden="1" w:unhideWhenUsed="1"/>
     <w:lsdException w:name="Body Text Indent" w:semiHidden="1" w:unhideWhenUsed="1"/>
     <w:lsdException w:name="List Continue" w:semiHidden="1" w:unhideWhenUsed="1"/>
@@ -1892,8 +1846,8 @@
     <w:lsdException w:name="Subtle Reference" w:uiPriority="31" w:qFormat="1"/>
     <w:lsdException w:name="Intense Reference" w:uiPriority="32" w:qFormat="1"/>
     <w:lsdException w:name="Book Title" w:uiPriority="33" w:qFormat="1"/>
-    <w:lsdException w:name="Bibliography" w:semiHidden="1" w:uiPriority="37" w:unhideWhenUsed="1"/>
-    <w:lsdException w:name="TOC Heading" w:semiHidden="1" w:uiPriority="39" w:unhideWhenUsed="1" w:qFormat="1"/>
+    <w:lsdException w:name="Bibliography" w:uiPriority="37" w:semiHidden="1" w:unhideWhenUsed="1"/>
+    <w:lsdException w:name="TOC Heading" w:uiPriority="39" w:semiHidden="1" w:unhideWhenUsed="1" w:qFormat="1"/>
     <w:lsdException w:name="Plain Table 1" w:uiPriority="41"/>
     <w:lsdException w:name="Plain Table 2" w:uiPriority="42"/>
     <w:lsdException w:name="Plain Table 3" w:uiPriority="43"/>
@@ -1999,98 +1953,477 @@
     <w:lsdException w:name="List Table 6 Colorful Accent 6" w:uiPriority="51"/>
     <w:lsdException w:name="List Table 7 Colorful Accent 6" w:uiPriority="52"/>
   </w:latentStyles>
-  <w:style w:type="paragraph" w:default="1" w:styleId="Normal">
+  <w:style w:type="paragraph" w:styleId="Normal" w:default="1">
     <w:name w:val="Normal"/>
+    <w:qFormat/>
+    <w:pPr>
+      <w:widowControl/>
+      <w:bidi w:val="0"/>
+      <w:spacing w:lineRule="auto" w:line="276"/>
+      <w:jc w:val="left"/>
+    </w:pPr>
+    <w:rPr>
+      <w:rFonts w:ascii="Arial" w:hAnsi="Arial" w:eastAsia="Arial" w:cs="Arial"/>
+      <w:color w:val="auto"/>
+      <w:kern w:val="0"/>
+      <w:sz w:val="22"/>
+      <w:szCs w:val="22"/>
+      <w:lang w:val="es" w:eastAsia="es-CL" w:bidi="ar-SA"/>
+    </w:rPr>
   </w:style>
   <w:style w:type="paragraph" w:styleId="Ttulo1">
-    <w:name w:val="heading 1"/>
+    <w:name w:val="Heading 1"/>
     <w:basedOn w:val="Normal"/>
     <w:next w:val="Normal"/>
+    <w:qFormat/>
     <w:pPr>
-      <w:spacing w:before="200"/>
+      <w:spacing w:before="200" w:after="0"/>
       <w:outlineLvl w:val="0"/>
     </w:pPr>
     <w:rPr>
-      <w:rFonts w:ascii="Trebuchet MS" w:eastAsia="Trebuchet MS" w:hAnsi="Trebuchet MS" w:cs="Trebuchet MS"/>
+      <w:rFonts w:ascii="Trebuchet MS" w:hAnsi="Trebuchet MS" w:eastAsia="Trebuchet MS" w:cs="Trebuchet MS"/>
       <w:sz w:val="32"/>
       <w:szCs w:val="32"/>
     </w:rPr>
   </w:style>
   <w:style w:type="paragraph" w:styleId="Ttulo2">
-    <w:name w:val="heading 2"/>
+    <w:name w:val="Heading 2"/>
     <w:basedOn w:val="Normal"/>
     <w:next w:val="Normal"/>
+    <w:qFormat/>
     <w:pPr>
-      <w:spacing w:before="200"/>
+      <w:spacing w:before="200" w:after="0"/>
       <w:outlineLvl w:val="1"/>
     </w:pPr>
     <w:rPr>
-      <w:rFonts w:ascii="Trebuchet MS" w:eastAsia="Trebuchet MS" w:hAnsi="Trebuchet MS" w:cs="Trebuchet MS"/>
+      <w:rFonts w:ascii="Trebuchet MS" w:hAnsi="Trebuchet MS" w:eastAsia="Trebuchet MS" w:cs="Trebuchet MS"/>
       <w:sz w:val="26"/>
       <w:szCs w:val="26"/>
     </w:rPr>
   </w:style>
   <w:style w:type="paragraph" w:styleId="Ttulo3">
-    <w:name w:val="heading 3"/>
+    <w:name w:val="Heading 3"/>
     <w:basedOn w:val="Normal"/>
     <w:next w:val="Normal"/>
+    <w:qFormat/>
     <w:pPr>
-      <w:spacing w:before="160"/>
+      <w:spacing w:before="160" w:after="0"/>
       <w:outlineLvl w:val="2"/>
     </w:pPr>
     <w:rPr>
-      <w:rFonts w:ascii="Trebuchet MS" w:eastAsia="Trebuchet MS" w:hAnsi="Trebuchet MS" w:cs="Trebuchet MS"/>
+      <w:rFonts w:ascii="Trebuchet MS" w:hAnsi="Trebuchet MS" w:eastAsia="Trebuchet MS" w:cs="Trebuchet MS"/>
       <w:color w:val="666666"/>
       <w:sz w:val="24"/>
       <w:szCs w:val="24"/>
     </w:rPr>
   </w:style>
   <w:style w:type="paragraph" w:styleId="Ttulo4">
-    <w:name w:val="heading 4"/>
+    <w:name w:val="Heading 4"/>
     <w:basedOn w:val="Normal"/>
     <w:next w:val="Normal"/>
+    <w:qFormat/>
     <w:pPr>
-      <w:spacing w:before="160"/>
+      <w:spacing w:before="160" w:after="0"/>
       <w:outlineLvl w:val="3"/>
     </w:pPr>
     <w:rPr>
-      <w:rFonts w:ascii="Trebuchet MS" w:eastAsia="Trebuchet MS" w:hAnsi="Trebuchet MS" w:cs="Trebuchet MS"/>
+      <w:rFonts w:ascii="Trebuchet MS" w:hAnsi="Trebuchet MS" w:eastAsia="Trebuchet MS" w:cs="Trebuchet MS"/>
       <w:color w:val="666666"/>
       <w:u w:val="single"/>
     </w:rPr>
   </w:style>
   <w:style w:type="paragraph" w:styleId="Ttulo5">
-    <w:name w:val="heading 5"/>
+    <w:name w:val="Heading 5"/>
     <w:basedOn w:val="Normal"/>
     <w:next w:val="Normal"/>
+    <w:qFormat/>
     <w:pPr>
-      <w:spacing w:before="160"/>
+      <w:spacing w:before="160" w:after="0"/>
       <w:outlineLvl w:val="4"/>
     </w:pPr>
     <w:rPr>
-      <w:rFonts w:ascii="Trebuchet MS" w:eastAsia="Trebuchet MS" w:hAnsi="Trebuchet MS" w:cs="Trebuchet MS"/>
+      <w:rFonts w:ascii="Trebuchet MS" w:hAnsi="Trebuchet MS" w:eastAsia="Trebuchet MS" w:cs="Trebuchet MS"/>
       <w:color w:val="666666"/>
     </w:rPr>
   </w:style>
   <w:style w:type="paragraph" w:styleId="Ttulo6">
-    <w:name w:val="heading 6"/>
+    <w:name w:val="Heading 6"/>
     <w:basedOn w:val="Normal"/>
     <w:next w:val="Normal"/>
+    <w:qFormat/>
     <w:pPr>
-      <w:spacing w:before="160"/>
+      <w:spacing w:before="160" w:after="0"/>
       <w:outlineLvl w:val="5"/>
     </w:pPr>
     <w:rPr>
-      <w:rFonts w:ascii="Trebuchet MS" w:eastAsia="Trebuchet MS" w:hAnsi="Trebuchet MS" w:cs="Trebuchet MS"/>
+      <w:rFonts w:ascii="Trebuchet MS" w:hAnsi="Trebuchet MS" w:eastAsia="Trebuchet MS" w:cs="Trebuchet MS"/>
       <w:i/>
       <w:color w:val="666666"/>
     </w:rPr>
   </w:style>
-  <w:style w:type="character" w:default="1" w:styleId="Fuentedeprrafopredeter">
+  <w:style w:type="character" w:styleId="DefaultParagraphFont" w:default="1">
     <w:name w:val="Default Paragraph Font"/>
     <w:uiPriority w:val="1"/>
     <w:semiHidden/>
     <w:unhideWhenUsed/>
+    <w:qFormat/>
+    <w:rPr/>
+  </w:style>
+  <w:style w:type="character" w:styleId="ListLabel1">
+    <w:name w:val="ListLabel 1"/>
+    <w:qFormat/>
+    <w:rPr>
+      <w:u w:val="none"/>
+    </w:rPr>
+  </w:style>
+  <w:style w:type="character" w:styleId="ListLabel2">
+    <w:name w:val="ListLabel 2"/>
+    <w:qFormat/>
+    <w:rPr>
+      <w:u w:val="none"/>
+    </w:rPr>
+  </w:style>
+  <w:style w:type="character" w:styleId="ListLabel3">
+    <w:name w:val="ListLabel 3"/>
+    <w:qFormat/>
+    <w:rPr>
+      <w:u w:val="none"/>
+    </w:rPr>
+  </w:style>
+  <w:style w:type="character" w:styleId="ListLabel4">
+    <w:name w:val="ListLabel 4"/>
+    <w:qFormat/>
+    <w:rPr>
+      <w:u w:val="none"/>
+    </w:rPr>
+  </w:style>
+  <w:style w:type="character" w:styleId="ListLabel5">
+    <w:name w:val="ListLabel 5"/>
+    <w:qFormat/>
+    <w:rPr>
+      <w:u w:val="none"/>
+    </w:rPr>
+  </w:style>
+  <w:style w:type="character" w:styleId="ListLabel6">
+    <w:name w:val="ListLabel 6"/>
+    <w:qFormat/>
+    <w:rPr>
+      <w:u w:val="none"/>
+    </w:rPr>
+  </w:style>
+  <w:style w:type="character" w:styleId="ListLabel7">
+    <w:name w:val="ListLabel 7"/>
+    <w:qFormat/>
+    <w:rPr>
+      <w:u w:val="none"/>
+    </w:rPr>
+  </w:style>
+  <w:style w:type="character" w:styleId="ListLabel8">
+    <w:name w:val="ListLabel 8"/>
+    <w:qFormat/>
+    <w:rPr>
+      <w:u w:val="none"/>
+    </w:rPr>
+  </w:style>
+  <w:style w:type="character" w:styleId="ListLabel9">
+    <w:name w:val="ListLabel 9"/>
+    <w:qFormat/>
+    <w:rPr>
+      <w:u w:val="none"/>
+    </w:rPr>
+  </w:style>
+  <w:style w:type="character" w:styleId="ListLabel10">
+    <w:name w:val="ListLabel 10"/>
+    <w:qFormat/>
+    <w:rPr>
+      <w:u w:val="none"/>
+    </w:rPr>
+  </w:style>
+  <w:style w:type="character" w:styleId="ListLabel11">
+    <w:name w:val="ListLabel 11"/>
+    <w:qFormat/>
+    <w:rPr>
+      <w:u w:val="none"/>
+    </w:rPr>
+  </w:style>
+  <w:style w:type="character" w:styleId="ListLabel12">
+    <w:name w:val="ListLabel 12"/>
+    <w:qFormat/>
+    <w:rPr>
+      <w:u w:val="none"/>
+    </w:rPr>
+  </w:style>
+  <w:style w:type="character" w:styleId="ListLabel13">
+    <w:name w:val="ListLabel 13"/>
+    <w:qFormat/>
+    <w:rPr>
+      <w:u w:val="none"/>
+    </w:rPr>
+  </w:style>
+  <w:style w:type="character" w:styleId="ListLabel14">
+    <w:name w:val="ListLabel 14"/>
+    <w:qFormat/>
+    <w:rPr>
+      <w:u w:val="none"/>
+    </w:rPr>
+  </w:style>
+  <w:style w:type="character" w:styleId="ListLabel15">
+    <w:name w:val="ListLabel 15"/>
+    <w:qFormat/>
+    <w:rPr>
+      <w:u w:val="none"/>
+    </w:rPr>
+  </w:style>
+  <w:style w:type="character" w:styleId="ListLabel16">
+    <w:name w:val="ListLabel 16"/>
+    <w:qFormat/>
+    <w:rPr>
+      <w:u w:val="none"/>
+    </w:rPr>
+  </w:style>
+  <w:style w:type="character" w:styleId="ListLabel17">
+    <w:name w:val="ListLabel 17"/>
+    <w:qFormat/>
+    <w:rPr>
+      <w:u w:val="none"/>
+    </w:rPr>
+  </w:style>
+  <w:style w:type="character" w:styleId="ListLabel18">
+    <w:name w:val="ListLabel 18"/>
+    <w:qFormat/>
+    <w:rPr>
+      <w:u w:val="none"/>
+    </w:rPr>
+  </w:style>
+  <w:style w:type="character" w:styleId="ListLabel19">
+    <w:name w:val="ListLabel 19"/>
+    <w:qFormat/>
+    <w:rPr>
+      <w:u w:val="none"/>
+    </w:rPr>
+  </w:style>
+  <w:style w:type="character" w:styleId="ListLabel20">
+    <w:name w:val="ListLabel 20"/>
+    <w:qFormat/>
+    <w:rPr>
+      <w:u w:val="none"/>
+    </w:rPr>
+  </w:style>
+  <w:style w:type="character" w:styleId="ListLabel21">
+    <w:name w:val="ListLabel 21"/>
+    <w:qFormat/>
+    <w:rPr>
+      <w:u w:val="none"/>
+    </w:rPr>
+  </w:style>
+  <w:style w:type="character" w:styleId="ListLabel22">
+    <w:name w:val="ListLabel 22"/>
+    <w:qFormat/>
+    <w:rPr>
+      <w:u w:val="none"/>
+    </w:rPr>
+  </w:style>
+  <w:style w:type="character" w:styleId="ListLabel23">
+    <w:name w:val="ListLabel 23"/>
+    <w:qFormat/>
+    <w:rPr>
+      <w:u w:val="none"/>
+    </w:rPr>
+  </w:style>
+  <w:style w:type="character" w:styleId="ListLabel24">
+    <w:name w:val="ListLabel 24"/>
+    <w:qFormat/>
+    <w:rPr>
+      <w:u w:val="none"/>
+    </w:rPr>
+  </w:style>
+  <w:style w:type="character" w:styleId="ListLabel25">
+    <w:name w:val="ListLabel 25"/>
+    <w:qFormat/>
+    <w:rPr>
+      <w:u w:val="none"/>
+    </w:rPr>
+  </w:style>
+  <w:style w:type="character" w:styleId="ListLabel26">
+    <w:name w:val="ListLabel 26"/>
+    <w:qFormat/>
+    <w:rPr>
+      <w:u w:val="none"/>
+    </w:rPr>
+  </w:style>
+  <w:style w:type="character" w:styleId="ListLabel27">
+    <w:name w:val="ListLabel 27"/>
+    <w:qFormat/>
+    <w:rPr>
+      <w:u w:val="none"/>
+    </w:rPr>
+  </w:style>
+  <w:style w:type="character" w:styleId="ListLabel28">
+    <w:name w:val="ListLabel 28"/>
+    <w:qFormat/>
+    <w:rPr>
+      <w:u w:val="none"/>
+    </w:rPr>
+  </w:style>
+  <w:style w:type="character" w:styleId="ListLabel29">
+    <w:name w:val="ListLabel 29"/>
+    <w:qFormat/>
+    <w:rPr>
+      <w:u w:val="none"/>
+    </w:rPr>
+  </w:style>
+  <w:style w:type="character" w:styleId="ListLabel30">
+    <w:name w:val="ListLabel 30"/>
+    <w:qFormat/>
+    <w:rPr>
+      <w:u w:val="none"/>
+    </w:rPr>
+  </w:style>
+  <w:style w:type="character" w:styleId="ListLabel31">
+    <w:name w:val="ListLabel 31"/>
+    <w:qFormat/>
+    <w:rPr>
+      <w:u w:val="none"/>
+    </w:rPr>
+  </w:style>
+  <w:style w:type="character" w:styleId="ListLabel32">
+    <w:name w:val="ListLabel 32"/>
+    <w:qFormat/>
+    <w:rPr>
+      <w:u w:val="none"/>
+    </w:rPr>
+  </w:style>
+  <w:style w:type="character" w:styleId="ListLabel33">
+    <w:name w:val="ListLabel 33"/>
+    <w:qFormat/>
+    <w:rPr>
+      <w:u w:val="none"/>
+    </w:rPr>
+  </w:style>
+  <w:style w:type="character" w:styleId="ListLabel34">
+    <w:name w:val="ListLabel 34"/>
+    <w:qFormat/>
+    <w:rPr>
+      <w:u w:val="none"/>
+    </w:rPr>
+  </w:style>
+  <w:style w:type="character" w:styleId="ListLabel35">
+    <w:name w:val="ListLabel 35"/>
+    <w:qFormat/>
+    <w:rPr>
+      <w:u w:val="none"/>
+    </w:rPr>
+  </w:style>
+  <w:style w:type="character" w:styleId="ListLabel36">
+    <w:name w:val="ListLabel 36"/>
+    <w:qFormat/>
+    <w:rPr>
+      <w:u w:val="none"/>
+    </w:rPr>
+  </w:style>
+  <w:style w:type="paragraph" w:styleId="Ttulo">
+    <w:name w:val="Título"/>
+    <w:basedOn w:val="Normal"/>
+    <w:next w:val="Cuerpodetexto"/>
+    <w:qFormat/>
+    <w:pPr>
+      <w:keepNext w:val="true"/>
+      <w:spacing w:before="240" w:after="120"/>
+    </w:pPr>
+    <w:rPr>
+      <w:rFonts w:ascii="Liberation Sans" w:hAnsi="Liberation Sans" w:eastAsia="Microsoft YaHei" w:cs="Lucida Sans"/>
+      <w:sz w:val="28"/>
+      <w:szCs w:val="28"/>
+    </w:rPr>
+  </w:style>
+  <w:style w:type="paragraph" w:styleId="Cuerpodetexto">
+    <w:name w:val="Body Text"/>
+    <w:basedOn w:val="Normal"/>
+    <w:pPr>
+      <w:spacing w:lineRule="auto" w:line="276" w:before="0" w:after="140"/>
+    </w:pPr>
+    <w:rPr/>
+  </w:style>
+  <w:style w:type="paragraph" w:styleId="Lista">
+    <w:name w:val="List"/>
+    <w:basedOn w:val="Cuerpodetexto"/>
+    <w:pPr/>
+    <w:rPr>
+      <w:rFonts w:cs="Lucida Sans"/>
+    </w:rPr>
+  </w:style>
+  <w:style w:type="paragraph" w:styleId="Leyenda">
+    <w:name w:val="Caption"/>
+    <w:basedOn w:val="Normal"/>
+    <w:qFormat/>
+    <w:pPr>
+      <w:suppressLineNumbers/>
+      <w:spacing w:before="120" w:after="120"/>
+    </w:pPr>
+    <w:rPr>
+      <w:rFonts w:cs="Lucida Sans"/>
+      <w:i/>
+      <w:iCs/>
+      <w:sz w:val="24"/>
+      <w:szCs w:val="24"/>
+    </w:rPr>
+  </w:style>
+  <w:style w:type="paragraph" w:styleId="Ndice">
+    <w:name w:val="Índice"/>
+    <w:basedOn w:val="Normal"/>
+    <w:qFormat/>
+    <w:pPr>
+      <w:suppressLineNumbers/>
+    </w:pPr>
+    <w:rPr>
+      <w:rFonts w:cs="Lucida Sans"/>
+    </w:rPr>
+  </w:style>
+  <w:style w:type="paragraph" w:styleId="Titular">
+    <w:name w:val="Title"/>
+    <w:basedOn w:val="Normal"/>
+    <w:next w:val="Normal"/>
+    <w:qFormat/>
+    <w:pPr/>
+    <w:rPr>
+      <w:rFonts w:ascii="Trebuchet MS" w:hAnsi="Trebuchet MS" w:eastAsia="Trebuchet MS" w:cs="Trebuchet MS"/>
+      <w:sz w:val="42"/>
+      <w:szCs w:val="42"/>
+    </w:rPr>
+  </w:style>
+  <w:style w:type="paragraph" w:styleId="Subttulo">
+    <w:name w:val="Subtitle"/>
+    <w:basedOn w:val="Normal"/>
+    <w:next w:val="Normal"/>
+    <w:qFormat/>
+    <w:pPr>
+      <w:spacing w:before="0" w:after="200"/>
+    </w:pPr>
+    <w:rPr>
+      <w:rFonts w:ascii="Trebuchet MS" w:hAnsi="Trebuchet MS" w:eastAsia="Trebuchet MS" w:cs="Trebuchet MS"/>
+      <w:color w:val="000000"/>
+      <w:sz w:val="26"/>
+      <w:szCs w:val="26"/>
+    </w:rPr>
+  </w:style>
+  <w:style w:type="paragraph" w:styleId="Cabecera">
+    <w:name w:val="Header"/>
+    <w:basedOn w:val="Normal"/>
+    <w:pPr/>
+    <w:rPr/>
+  </w:style>
+  <w:style w:type="paragraph" w:styleId="Piedepgina">
+    <w:name w:val="Footer"/>
+    <w:basedOn w:val="Normal"/>
+    <w:pPr/>
+    <w:rPr/>
+  </w:style>
+  <w:style w:type="numbering" w:styleId="NoList" w:default="1">
+    <w:name w:val="No List"/>
+    <w:uiPriority w:val="99"/>
+    <w:semiHidden/>
+    <w:unhideWhenUsed/>
+    <w:qFormat/>
   </w:style>
   <w:style w:type="table" w:default="1" w:styleId="Tablanormal">
     <w:name w:val="Normal Table"/>
@@ -2107,12 +2440,6 @@
       </w:tblCellMar>
     </w:tblPr>
   </w:style>
-  <w:style w:type="numbering" w:default="1" w:styleId="Sinlista">
-    <w:name w:val="No List"/>
-    <w:uiPriority w:val="99"/>
-    <w:semiHidden/>
-    <w:unhideWhenUsed/>
-  </w:style>
   <w:style w:type="table" w:customStyle="1" w:styleId="TableNormal">
     <w:name w:val="Table Normal"/>
     <w:tblPr>
@@ -2123,30 +2450,6 @@
         <w:right w:w="0" w:type="dxa"/>
       </w:tblCellMar>
     </w:tblPr>
-  </w:style>
-  <w:style w:type="paragraph" w:styleId="Puesto">
-    <w:name w:val="Title"/>
-    <w:basedOn w:val="Normal"/>
-    <w:next w:val="Normal"/>
-    <w:rPr>
-      <w:rFonts w:ascii="Trebuchet MS" w:eastAsia="Trebuchet MS" w:hAnsi="Trebuchet MS" w:cs="Trebuchet MS"/>
-      <w:sz w:val="42"/>
-      <w:szCs w:val="42"/>
-    </w:rPr>
-  </w:style>
-  <w:style w:type="paragraph" w:styleId="Subttulo">
-    <w:name w:val="Subtitle"/>
-    <w:basedOn w:val="Normal"/>
-    <w:next w:val="Normal"/>
-    <w:pPr>
-      <w:spacing w:after="200"/>
-    </w:pPr>
-    <w:rPr>
-      <w:rFonts w:ascii="Trebuchet MS" w:eastAsia="Trebuchet MS" w:hAnsi="Trebuchet MS" w:cs="Trebuchet MS"/>
-      <w:color w:val="000000"/>
-      <w:sz w:val="26"/>
-      <w:szCs w:val="26"/>
-    </w:rPr>
   </w:style>
 </w:styles>
 </file>

</xml_diff>